<commit_message>
Continued with searcher 2
</commit_message>
<xml_diff>
--- a/Stories/Outbox/D&D World/Searcher/Searcher2.docx
+++ b/Stories/Outbox/D&D World/Searcher/Searcher2.docx
@@ -9,93 +9,45 @@
       </w:pPr>
       <w:r>
         <w:rPr/>
-        <w:t>The siege for the capitol was over. The south had retreated to emplacements the north had buil</w:t>
-      </w:r>
-      <w:r>
-        <w:rPr/>
-        <w:t>t</w:t>
-      </w:r>
-      <w:r>
-        <w:rPr/>
-        <w:t xml:space="preserve"> the previous year. Th</w:t>
-      </w:r>
-      <w:r>
-        <w:rPr/>
-        <w:t>is</w:t>
-      </w:r>
-      <w:r>
-        <w:rPr/>
-        <w:t xml:space="preserve"> irony was not lost on them. Most Northerners liked to believe </w:t>
-      </w:r>
-      <w:r>
-        <w:rPr/>
-        <w:t>the Southerners</w:t>
-      </w:r>
-      <w:r>
-        <w:rPr/>
-        <w:t xml:space="preserve"> were driven back, but perhaps </w:t>
-      </w:r>
-      <w:r>
-        <w:rPr/>
-        <w:t>only</w:t>
-      </w:r>
-      <w:r>
-        <w:rPr/>
-        <w:t xml:space="preserve"> a few admitted that the southerners had simply lost the will to fight.</w:t>
-      </w:r>
-    </w:p>
-    <w:p>
-      <w:pPr>
-        <w:pStyle w:val="Normal"/>
-        <w:rPr/>
-      </w:pPr>
-      <w:r>
-        <w:rPr/>
-      </w:r>
-    </w:p>
-    <w:p>
-      <w:pPr>
-        <w:pStyle w:val="Normal"/>
-        <w:rPr/>
-      </w:pPr>
-      <w:r>
-        <w:rPr/>
-        <w:t xml:space="preserve">It was now the counter strike. Under the command of the new Supreme Commander </w:t>
-      </w:r>
-      <w:r>
-        <w:rPr/>
-        <w:t>Durand</w:t>
-      </w:r>
-      <w:r>
-        <w:rPr/>
-        <w:t xml:space="preserve">, a new attack had commenced in the hinterlands. But for now the conflict was still far away. </w:t>
-      </w:r>
-    </w:p>
-    <w:p>
-      <w:pPr>
-        <w:pStyle w:val="Normal"/>
-        <w:rPr/>
-      </w:pPr>
-      <w:r>
-        <w:rPr/>
-      </w:r>
-    </w:p>
-    <w:p>
-      <w:pPr>
-        <w:pStyle w:val="Normal"/>
-        <w:rPr/>
-      </w:pPr>
-      <w:r>
-        <w:rPr/>
-        <w:t xml:space="preserve">For now, a wet wind blew through the pines, making them creak and groan. There were no animals around, and travelers walked briskly and avoided eye contact with one another, their </w:t>
-      </w:r>
-      <w:r>
-        <w:rPr/>
-        <w:t>foul</w:t>
-      </w:r>
-      <w:r>
-        <w:rPr/>
-        <w:t xml:space="preserve"> weather cloaks drawn tightly around themselves. It was impossible to say that the conflict hadn't affected the north, even for those not close to the actual fighting.</w:t>
+        <w:t>The siege for the capitol was over. The south had retreated to emplacements the north had built the previous year. This irony was not lost on them. Most Northerners liked to believe the Southerners were driven back, but perhaps only a few admitted that the southerners had simply lost the will to fight.</w:t>
+      </w:r>
+    </w:p>
+    <w:p>
+      <w:pPr>
+        <w:pStyle w:val="Normal"/>
+        <w:rPr/>
+      </w:pPr>
+      <w:r>
+        <w:rPr/>
+      </w:r>
+    </w:p>
+    <w:p>
+      <w:pPr>
+        <w:pStyle w:val="Normal"/>
+        <w:rPr/>
+      </w:pPr>
+      <w:r>
+        <w:rPr/>
+        <w:t xml:space="preserve">It was now the counter strike. Under the command of the new Supreme Commander Durand, a new attack had commenced in the hinterlands. But for now the conflict was still far away. </w:t>
+      </w:r>
+    </w:p>
+    <w:p>
+      <w:pPr>
+        <w:pStyle w:val="Normal"/>
+        <w:rPr/>
+      </w:pPr>
+      <w:r>
+        <w:rPr/>
+      </w:r>
+    </w:p>
+    <w:p>
+      <w:pPr>
+        <w:pStyle w:val="Normal"/>
+        <w:rPr/>
+      </w:pPr>
+      <w:r>
+        <w:rPr/>
+        <w:t>For now, a wet wind blew through the pines, making them creak and groan. There were no animals around, and travelers walked briskly and avoided eye contact with one another, their foul weather cloaks drawn tightly around themselves. It was impossible to say that the conflict hadn't affected the north, even for those not close to the actual fighting.</w:t>
       </w:r>
     </w:p>
     <w:p>
@@ -962,15 +914,7 @@
       </w:r>
       <w:r>
         <w:rPr/>
-        <w:t xml:space="preserve">But here first?” She said, leaning forward slightly. Her eyes periced, and she </w:t>
-      </w:r>
-      <w:r>
-        <w:rPr/>
-        <w:t>awaited</w:t>
-      </w:r>
-      <w:r>
-        <w:rPr/>
-        <w:t xml:space="preserve"> his response. </w:t>
+        <w:t xml:space="preserve">But here first?” She said, leaning forward slightly. Her eyes periced, and she awaited his response. </w:t>
       </w:r>
     </w:p>
     <w:p>
@@ -1155,7 +1099,7 @@
       <w:pPr>
         <w:pStyle w:val="Normal"/>
         <w:pBdr>
-          <w:bottom w:val="single" w:sz="2" w:space="2" w:color="000000"/>
+          <w:bottom w:val="single" w:sz="2" w:space="2" w:color="000001"/>
         </w:pBdr>
         <w:rPr/>
       </w:pPr>
@@ -1248,46 +1192,38 @@
       </w:r>
       <w:r>
         <w:rPr/>
-        <w:t>W...where have you been?</w:t>
-      </w:r>
-      <w:r>
-        <w:rPr/>
-        <w:t xml:space="preserve">” </w:t>
-      </w:r>
-      <w:r>
-        <w:rPr/>
-        <w:t>she stammered. “Last winter… the catastrophe. I just assumed...”</w:t>
-      </w:r>
-    </w:p>
-    <w:p>
-      <w:pPr>
-        <w:pStyle w:val="Normal"/>
-        <w:rPr/>
-      </w:pPr>
-      <w:r>
-        <w:rPr/>
-      </w:r>
-    </w:p>
-    <w:p>
-      <w:pPr>
-        <w:pStyle w:val="Normal"/>
-        <w:rPr/>
-      </w:pPr>
-      <w:r>
-        <w:rPr/>
-        <w:t>“</w:t>
-      </w:r>
-      <w:r>
-        <w:rPr/>
-        <w:t>No. I survived. But barely. And only with the help of some villagers. And perhaps Searcher here.</w:t>
-      </w:r>
-      <w:r>
-        <w:rPr/>
-        <w:t xml:space="preserve">” </w:t>
-      </w:r>
-      <w:r>
-        <w:rPr/>
-        <w:t>He said, studying Searcher.</w:t>
+        <w:t>W...where have you been?” she stammered. “Last winter… the catastrophe. I just assumed...”</w:t>
+      </w:r>
+    </w:p>
+    <w:p>
+      <w:pPr>
+        <w:pStyle w:val="Normal"/>
+        <w:rPr/>
+      </w:pPr>
+      <w:r>
+        <w:rPr/>
+      </w:r>
+    </w:p>
+    <w:p>
+      <w:pPr>
+        <w:pStyle w:val="Normal"/>
+        <w:rPr/>
+      </w:pPr>
+      <w:r>
+        <w:rPr/>
+        <w:t>“</w:t>
+      </w:r>
+      <w:r>
+        <w:rPr/>
+        <w:t xml:space="preserve">No. I survived. But barely. And only with the help of some villagers. And perhaps Searcher here, </w:t>
+      </w:r>
+      <w:r>
+        <w:rPr/>
+        <w:t>whom I have been tracking these lack couple of days.</w:t>
+      </w:r>
+      <w:r>
+        <w:rPr/>
+        <w:t>” He said, studying Searcher.</w:t>
       </w:r>
     </w:p>
     <w:p>
@@ -1352,46 +1288,30 @@
       </w:r>
       <w:r>
         <w:rPr/>
-        <w:t xml:space="preserve">Yes. You. You told me of the Master, </w:t>
-      </w:r>
-      <w:r>
-        <w:rPr/>
-        <w:t>and showed me a path for my future, when you ran off, leaving me with those assassins.”</w:t>
-      </w:r>
-    </w:p>
-    <w:p>
-      <w:pPr>
-        <w:pStyle w:val="Normal"/>
-        <w:rPr/>
-      </w:pPr>
-      <w:r>
-        <w:rPr/>
-      </w:r>
-    </w:p>
-    <w:p>
-      <w:pPr>
-        <w:pStyle w:val="Normal"/>
-        <w:rPr/>
-      </w:pPr>
-      <w:r>
-        <w:rPr/>
-        <w:t>“</w:t>
-      </w:r>
-      <w:r>
-        <w:rPr/>
-        <w:t>Ah…</w:t>
-      </w:r>
-      <w:r>
-        <w:rPr/>
-        <w:t xml:space="preserve"> well… So the Master was still there?</w:t>
-      </w:r>
-      <w:r>
-        <w:rPr/>
-        <w:t xml:space="preserve">” </w:t>
-      </w:r>
-      <w:r>
-        <w:rPr/>
-        <w:t>Searcher asked, noting that Meridia ached to speak.</w:t>
+        <w:t>Yes. You. You told me of the Master, and showed me a path for my future, when you ran off, leaving me with those assassins.”</w:t>
+      </w:r>
+    </w:p>
+    <w:p>
+      <w:pPr>
+        <w:pStyle w:val="Normal"/>
+        <w:rPr/>
+      </w:pPr>
+      <w:r>
+        <w:rPr/>
+      </w:r>
+    </w:p>
+    <w:p>
+      <w:pPr>
+        <w:pStyle w:val="Normal"/>
+        <w:rPr/>
+      </w:pPr>
+      <w:r>
+        <w:rPr/>
+        <w:t>“</w:t>
+      </w:r>
+      <w:r>
+        <w:rPr/>
+        <w:t>Ah… well… So the Master was still there?” Searcher asked, noting that Meridia ached to speak.</w:t>
       </w:r>
     </w:p>
     <w:p>
@@ -1688,7 +1608,10 @@
         </w:rPr>
       </w:pPr>
       <w:r>
-        <w:rPr/>
+        <w:rPr>
+          <w:i w:val="false"/>
+          <w:iCs w:val="false"/>
+        </w:rPr>
       </w:r>
     </w:p>
     <w:p>
@@ -1714,7 +1637,10 @@
         </w:rPr>
       </w:pPr>
       <w:r>
-        <w:rPr/>
+        <w:rPr>
+          <w:i w:val="false"/>
+          <w:iCs w:val="false"/>
+        </w:rPr>
       </w:r>
     </w:p>
     <w:p>
@@ -1728,6 +1654,1066 @@
           <w:iCs w:val="false"/>
         </w:rPr>
         <w:t>And it seemed that his curse refused even that tiny favor, for the memory now came back fresh and raw, extruding itself from Haverson's eyes, now empty holes, the lack of anything. What lurked in there was truly the void he had seen.</w:t>
+      </w:r>
+    </w:p>
+    <w:p>
+      <w:pPr>
+        <w:pStyle w:val="Normal"/>
+        <w:rPr/>
+      </w:pPr>
+      <w:r>
+        <w:rPr>
+          <w:i w:val="false"/>
+          <w:iCs w:val="false"/>
+        </w:rPr>
+        <w:t>If Haverson or Meridia saw anything change after Searcher's moment of realization, they did not react. However, Searcher suddenly became very nervous. The man in front of him was barely a man at all. He had to consciously keep himself from recoiling.</w:t>
+      </w:r>
+    </w:p>
+    <w:p>
+      <w:pPr>
+        <w:pStyle w:val="Normal"/>
+        <w:rPr>
+          <w:i w:val="false"/>
+          <w:i w:val="false"/>
+          <w:iCs w:val="false"/>
+        </w:rPr>
+      </w:pPr>
+      <w:r>
+        <w:rPr/>
+      </w:r>
+    </w:p>
+    <w:p>
+      <w:pPr>
+        <w:pStyle w:val="Normal"/>
+        <w:rPr/>
+      </w:pPr>
+      <w:r>
+        <w:rPr>
+          <w:i w:val="false"/>
+          <w:iCs w:val="false"/>
+        </w:rPr>
+        <w:t>Meridia was asking something to Haverson.</w:t>
+      </w:r>
+    </w:p>
+    <w:p>
+      <w:pPr>
+        <w:pStyle w:val="Normal"/>
+        <w:rPr>
+          <w:i w:val="false"/>
+          <w:i w:val="false"/>
+          <w:iCs w:val="false"/>
+        </w:rPr>
+      </w:pPr>
+      <w:r>
+        <w:rPr/>
+      </w:r>
+    </w:p>
+    <w:p>
+      <w:pPr>
+        <w:pStyle w:val="Normal"/>
+        <w:rPr/>
+      </w:pPr>
+      <w:r>
+        <w:rPr>
+          <w:i w:val="false"/>
+          <w:iCs w:val="false"/>
+        </w:rPr>
+        <w:t>“</w:t>
+      </w:r>
+      <w:r>
+        <w:rPr>
+          <w:i w:val="false"/>
+          <w:iCs w:val="false"/>
+        </w:rPr>
+        <w:t>Haverson. Something seems different about you. Its hard to place, but I'm not sure I like it.”</w:t>
+      </w:r>
+    </w:p>
+    <w:p>
+      <w:pPr>
+        <w:pStyle w:val="Normal"/>
+        <w:rPr>
+          <w:i w:val="false"/>
+          <w:i w:val="false"/>
+          <w:iCs w:val="false"/>
+        </w:rPr>
+      </w:pPr>
+      <w:r>
+        <w:rPr/>
+      </w:r>
+    </w:p>
+    <w:p>
+      <w:pPr>
+        <w:pStyle w:val="Normal"/>
+        <w:rPr/>
+      </w:pPr>
+      <w:r>
+        <w:rPr>
+          <w:i w:val="false"/>
+          <w:iCs w:val="false"/>
+        </w:rPr>
+        <w:t>“</w:t>
+      </w:r>
+      <w:r>
+        <w:rPr>
+          <w:i w:val="false"/>
+          <w:iCs w:val="false"/>
+        </w:rPr>
+        <w:t>I'm sorry to hear that Meridia. There was a certain amount of sacrifice to the Master's process.”</w:t>
+      </w:r>
+    </w:p>
+    <w:p>
+      <w:pPr>
+        <w:pStyle w:val="Normal"/>
+        <w:rPr>
+          <w:i w:val="false"/>
+          <w:i w:val="false"/>
+          <w:iCs w:val="false"/>
+        </w:rPr>
+      </w:pPr>
+      <w:r>
+        <w:rPr/>
+      </w:r>
+    </w:p>
+    <w:p>
+      <w:pPr>
+        <w:pStyle w:val="Normal"/>
+        <w:rPr/>
+      </w:pPr>
+      <w:r>
+        <w:rPr>
+          <w:i w:val="false"/>
+          <w:iCs w:val="false"/>
+        </w:rPr>
+        <w:t>“</w:t>
+      </w:r>
+      <w:r>
+        <w:rPr>
+          <w:i w:val="false"/>
+          <w:iCs w:val="false"/>
+        </w:rPr>
+        <w:t xml:space="preserve">Sacrifice?” She asked suspicious. The wind died for a moment, leaving only the sound of their voices in the forest. There were no more people on the road, and the road itself had turned into a muddy mockery of what it once was. </w:t>
+      </w:r>
+    </w:p>
+    <w:p>
+      <w:pPr>
+        <w:pStyle w:val="Normal"/>
+        <w:rPr>
+          <w:i w:val="false"/>
+          <w:i w:val="false"/>
+          <w:iCs w:val="false"/>
+        </w:rPr>
+      </w:pPr>
+      <w:r>
+        <w:rPr/>
+      </w:r>
+    </w:p>
+    <w:p>
+      <w:pPr>
+        <w:pStyle w:val="Normal"/>
+        <w:rPr/>
+      </w:pPr>
+      <w:r>
+        <w:rPr>
+          <w:i w:val="false"/>
+          <w:iCs w:val="false"/>
+        </w:rPr>
+        <w:t>“</w:t>
+      </w:r>
+      <w:r>
+        <w:rPr>
+          <w:i w:val="false"/>
+          <w:iCs w:val="false"/>
+        </w:rPr>
+        <w:t xml:space="preserve">Sacrifice.” Haverson repeated. “In order to rid my mind of the curse the catastrophe afflicted on me, there was a certain amount of collateral. The Master does not deal in halves. His philosophy is an all or nothing thing. Complete submission is necessary in order to achieve enlightenment: the abandonment of the self, </w:t>
+      </w:r>
+      <w:r>
+        <w:rPr>
+          <w:i w:val="false"/>
+          <w:iCs w:val="false"/>
+        </w:rPr>
+        <w:t>and through this process, the understanding of the Whole. That is the Truth I have gained Meridia.</w:t>
+      </w:r>
+      <w:r>
+        <w:rPr>
+          <w:i w:val="false"/>
+          <w:iCs w:val="false"/>
+        </w:rPr>
+        <w:t>”</w:t>
+      </w:r>
+    </w:p>
+    <w:p>
+      <w:pPr>
+        <w:pStyle w:val="Normal"/>
+        <w:rPr>
+          <w:i w:val="false"/>
+          <w:i w:val="false"/>
+          <w:iCs w:val="false"/>
+        </w:rPr>
+      </w:pPr>
+      <w:r>
+        <w:rPr/>
+      </w:r>
+    </w:p>
+    <w:p>
+      <w:pPr>
+        <w:pStyle w:val="Normal"/>
+        <w:rPr/>
+      </w:pPr>
+      <w:r>
+        <w:rPr>
+          <w:i w:val="false"/>
+          <w:iCs w:val="false"/>
+        </w:rPr>
+        <w:t>Meridia listened to what Haverson said, but when he finished, again in a completely flat voice, devoid of emotion, she spat at the ground. “That sounds like cultist talk. What have you gotten caught up in Haverson? And would you so easily submit to this mind destruction just to rid yourself of a few moments of pain?” She said, lashing out at him. “Let me tell you something.”</w:t>
+      </w:r>
+    </w:p>
+    <w:p>
+      <w:pPr>
+        <w:pStyle w:val="Normal"/>
+        <w:rPr>
+          <w:i w:val="false"/>
+          <w:i w:val="false"/>
+          <w:iCs w:val="false"/>
+        </w:rPr>
+      </w:pPr>
+      <w:r>
+        <w:rPr/>
+      </w:r>
+    </w:p>
+    <w:p>
+      <w:pPr>
+        <w:pStyle w:val="Normal"/>
+        <w:rPr/>
+      </w:pPr>
+      <w:r>
+        <w:rPr>
+          <w:i w:val="false"/>
+          <w:iCs w:val="false"/>
+        </w:rPr>
+        <w:t>“</w:t>
+      </w:r>
+      <w:r>
+        <w:rPr>
+          <w:i w:val="false"/>
+          <w:iCs w:val="false"/>
+        </w:rPr>
+        <w:t xml:space="preserve">It seems it </w:t>
+      </w:r>
+      <w:r>
+        <w:rPr>
+          <w:i/>
+          <w:iCs/>
+        </w:rPr>
+        <w:t xml:space="preserve">can </w:t>
+      </w:r>
+      <w:r>
+        <w:rPr>
+          <w:i w:val="false"/>
+          <w:iCs w:val="false"/>
+        </w:rPr>
+        <w:t>be endured, and I am living proof. It is a constant battle for me, against its vile force, but let me tell you, even now when night sets, and the darkness sets in, and invariably thoughts turn to oblivion, I have found my own Truth. And that Truth is in understanding, no, knowing, invariably the limits of human will. I have fought this damn thing for a year now, and I can tell you its power fades!”</w:t>
+      </w:r>
+    </w:p>
+    <w:p>
+      <w:pPr>
+        <w:pStyle w:val="Normal"/>
+        <w:rPr>
+          <w:i w:val="false"/>
+          <w:i w:val="false"/>
+          <w:iCs w:val="false"/>
+        </w:rPr>
+      </w:pPr>
+      <w:r>
+        <w:rPr/>
+      </w:r>
+    </w:p>
+    <w:p>
+      <w:pPr>
+        <w:pStyle w:val="Normal"/>
+        <w:rPr/>
+      </w:pPr>
+      <w:r>
+        <w:rPr>
+          <w:i w:val="false"/>
+          <w:iCs w:val="false"/>
+        </w:rPr>
+        <w:t>At this point Searcher was having a bit of trouble understanding what was going on between the two, but he could at least surmise it had to do with the catastrophe Haverson had related to him first hand and its effects. However, it seemed that the two soldiers, former friends, had found completely different ways of dealing with its power.</w:t>
+      </w:r>
+    </w:p>
+    <w:p>
+      <w:pPr>
+        <w:pStyle w:val="Normal"/>
+        <w:rPr>
+          <w:i w:val="false"/>
+          <w:i w:val="false"/>
+          <w:iCs w:val="false"/>
+        </w:rPr>
+      </w:pPr>
+      <w:r>
+        <w:rPr/>
+      </w:r>
+    </w:p>
+    <w:p>
+      <w:pPr>
+        <w:pStyle w:val="Normal"/>
+        <w:rPr/>
+      </w:pPr>
+      <w:r>
+        <w:rPr>
+          <w:i w:val="false"/>
+          <w:iCs w:val="false"/>
+        </w:rPr>
+        <w:t>“</w:t>
+      </w:r>
+      <w:r>
+        <w:rPr>
+          <w:i w:val="false"/>
+          <w:iCs w:val="false"/>
+        </w:rPr>
+        <w:t xml:space="preserve">It fades...” Haverson repeated to himself, as if trying to understand the words. </w:t>
+      </w:r>
+    </w:p>
+    <w:p>
+      <w:pPr>
+        <w:pStyle w:val="Normal"/>
+        <w:rPr>
+          <w:i w:val="false"/>
+          <w:i w:val="false"/>
+          <w:iCs w:val="false"/>
+        </w:rPr>
+      </w:pPr>
+      <w:r>
+        <w:rPr/>
+      </w:r>
+    </w:p>
+    <w:p>
+      <w:pPr>
+        <w:pStyle w:val="Normal"/>
+        <w:rPr/>
+      </w:pPr>
+      <w:r>
+        <w:rPr>
+          <w:i w:val="false"/>
+          <w:iCs w:val="false"/>
+        </w:rPr>
+        <w:t>“</w:t>
+      </w:r>
+      <w:r>
+        <w:rPr>
+          <w:i w:val="false"/>
+          <w:iCs w:val="false"/>
+        </w:rPr>
+        <w:t xml:space="preserve">Yes. It fades. I can feel it. Perhaps not every day or every week, or even every month, but as the months turn to seasons and they in turn have turned to a year, I can feel the change. Its grip has lessened. It is a thing that can be fought! And thus I shall. It is the unquestionable rightness of each individual to understand their place in this world, each life and each decision an </w:t>
+      </w:r>
+      <w:r>
+        <w:rPr>
+          <w:i w:val="false"/>
+          <w:iCs w:val="false"/>
+        </w:rPr>
+        <w:t>inter-meshing</w:t>
+      </w:r>
+      <w:r>
+        <w:rPr>
+          <w:i w:val="false"/>
+          <w:iCs w:val="false"/>
+        </w:rPr>
+        <w:t>, seemingly chaotic conjunction of the threads that bind the world to its fate.”</w:t>
+      </w:r>
+    </w:p>
+    <w:p>
+      <w:pPr>
+        <w:pStyle w:val="Normal"/>
+        <w:rPr>
+          <w:i w:val="false"/>
+          <w:i w:val="false"/>
+          <w:iCs w:val="false"/>
+        </w:rPr>
+      </w:pPr>
+      <w:r>
+        <w:rPr/>
+      </w:r>
+    </w:p>
+    <w:p>
+      <w:pPr>
+        <w:pStyle w:val="Normal"/>
+        <w:rPr/>
+      </w:pPr>
+      <w:r>
+        <w:rPr>
+          <w:i w:val="false"/>
+          <w:iCs w:val="false"/>
+        </w:rPr>
+        <w:t xml:space="preserve">And this time it was Haverson who betrayed a bit of emotion, just a small almost </w:t>
+      </w:r>
+      <w:r>
+        <w:rPr>
+          <w:i w:val="false"/>
+          <w:iCs w:val="false"/>
+        </w:rPr>
+        <w:t>unnoticeable</w:t>
+      </w:r>
+      <w:r>
+        <w:rPr>
+          <w:i w:val="false"/>
+          <w:iCs w:val="false"/>
+        </w:rPr>
+        <w:t xml:space="preserve"> frown, but the argument was heated, and Meridia saw it, as did Searcher, who had nothing better to do than to watch the two argue.</w:t>
+      </w:r>
+    </w:p>
+    <w:p>
+      <w:pPr>
+        <w:pStyle w:val="Normal"/>
+        <w:rPr>
+          <w:i w:val="false"/>
+          <w:i w:val="false"/>
+          <w:iCs w:val="false"/>
+        </w:rPr>
+      </w:pPr>
+      <w:r>
+        <w:rPr/>
+      </w:r>
+    </w:p>
+    <w:p>
+      <w:pPr>
+        <w:pStyle w:val="Normal"/>
+        <w:rPr/>
+      </w:pPr>
+      <w:r>
+        <w:rPr>
+          <w:i w:val="false"/>
+          <w:iCs w:val="false"/>
+        </w:rPr>
+        <w:t>“</w:t>
+      </w:r>
+      <w:r>
+        <w:rPr>
+          <w:i w:val="false"/>
+          <w:iCs w:val="false"/>
+        </w:rPr>
+        <w:t>Fate? Is that what you truly believe? Was it fate that killed the First, our friends? Was it fate that I am standing here, that us three found one another?”</w:t>
+      </w:r>
+    </w:p>
+    <w:p>
+      <w:pPr>
+        <w:pStyle w:val="Normal"/>
+        <w:rPr/>
+      </w:pPr>
+      <w:r>
+        <w:rPr>
+          <w:i w:val="false"/>
+          <w:iCs w:val="false"/>
+        </w:rPr>
+        <w:t>“</w:t>
+      </w:r>
+      <w:r>
+        <w:rPr>
+          <w:i w:val="false"/>
+          <w:iCs w:val="false"/>
+        </w:rPr>
+        <w:t>Yes. The Lady understands and controls the world from beyond, the only true god in this world. It is everyone's duty to understand their function in that world, and in that fate.”</w:t>
+      </w:r>
+    </w:p>
+    <w:p>
+      <w:pPr>
+        <w:pStyle w:val="Normal"/>
+        <w:rPr>
+          <w:i w:val="false"/>
+          <w:i w:val="false"/>
+          <w:iCs w:val="false"/>
+        </w:rPr>
+      </w:pPr>
+      <w:r>
+        <w:rPr/>
+      </w:r>
+    </w:p>
+    <w:p>
+      <w:pPr>
+        <w:pStyle w:val="Normal"/>
+        <w:rPr/>
+      </w:pPr>
+      <w:r>
+        <w:rPr>
+          <w:i w:val="false"/>
+          <w:iCs w:val="false"/>
+        </w:rPr>
+        <w:t>“</w:t>
+      </w:r>
+      <w:r>
+        <w:rPr>
+          <w:i w:val="false"/>
+          <w:iCs w:val="false"/>
+        </w:rPr>
+        <w:t>I do not believe.” Haverson said. “</w:t>
+      </w:r>
+      <w:r>
+        <w:rPr>
+          <w:i w:val="false"/>
+          <w:iCs w:val="false"/>
+        </w:rPr>
+        <w:t>There is, and to my knowledge there has never been any sign, or evidence or her existence.</w:t>
+      </w:r>
+      <w:r>
+        <w:rPr>
+          <w:i w:val="false"/>
+          <w:iCs w:val="false"/>
+        </w:rPr>
+        <w:t>”</w:t>
+      </w:r>
+    </w:p>
+    <w:p>
+      <w:pPr>
+        <w:pStyle w:val="Normal"/>
+        <w:rPr>
+          <w:i w:val="false"/>
+          <w:i w:val="false"/>
+          <w:iCs w:val="false"/>
+        </w:rPr>
+      </w:pPr>
+      <w:r>
+        <w:rPr/>
+      </w:r>
+    </w:p>
+    <w:p>
+      <w:pPr>
+        <w:pStyle w:val="Normal"/>
+        <w:rPr/>
+      </w:pPr>
+      <w:r>
+        <w:rPr>
+          <w:i w:val="false"/>
+          <w:iCs w:val="false"/>
+        </w:rPr>
+        <w:t>“</w:t>
+      </w:r>
+      <w:r>
+        <w:rPr>
+          <w:i w:val="false"/>
+          <w:iCs w:val="false"/>
+        </w:rPr>
+        <w:t>It does not matter. If you do not believe, it is because it is not your fate to believe. And when you finally do, as all men will, that will be your fate as well.”</w:t>
+      </w:r>
+    </w:p>
+    <w:p>
+      <w:pPr>
+        <w:pStyle w:val="Normal"/>
+        <w:rPr>
+          <w:i w:val="false"/>
+          <w:i w:val="false"/>
+          <w:iCs w:val="false"/>
+        </w:rPr>
+      </w:pPr>
+      <w:r>
+        <w:rPr/>
+      </w:r>
+    </w:p>
+    <w:p>
+      <w:pPr>
+        <w:pStyle w:val="Normal"/>
+        <w:rPr/>
+      </w:pPr>
+      <w:r>
+        <w:rPr>
+          <w:i w:val="false"/>
+          <w:iCs w:val="false"/>
+        </w:rPr>
+        <w:t>“</w:t>
+      </w:r>
+      <w:r>
+        <w:rPr>
+          <w:i w:val="false"/>
+          <w:iCs w:val="false"/>
+        </w:rPr>
+        <w:t>Was that a threat?” Haverson asked.</w:t>
+      </w:r>
+    </w:p>
+    <w:p>
+      <w:pPr>
+        <w:pStyle w:val="Normal"/>
+        <w:rPr>
+          <w:i w:val="false"/>
+          <w:i w:val="false"/>
+          <w:iCs w:val="false"/>
+        </w:rPr>
+      </w:pPr>
+      <w:r>
+        <w:rPr/>
+      </w:r>
+    </w:p>
+    <w:p>
+      <w:pPr>
+        <w:pStyle w:val="Normal"/>
+        <w:rPr/>
+      </w:pPr>
+      <w:r>
+        <w:rPr>
+          <w:i w:val="false"/>
+          <w:iCs w:val="false"/>
+        </w:rPr>
+        <w:t>“</w:t>
+      </w:r>
+      <w:r>
+        <w:rPr>
+          <w:i w:val="false"/>
+          <w:iCs w:val="false"/>
+        </w:rPr>
+        <w:t>No.” Meridia responded, shrugging her shoulders, “</w:t>
+      </w:r>
+      <w:r>
+        <w:rPr>
+          <w:i w:val="false"/>
+          <w:iCs w:val="false"/>
+        </w:rPr>
+        <w:t>Simply a Truth.</w:t>
+      </w:r>
+      <w:r>
+        <w:rPr>
+          <w:i w:val="false"/>
+          <w:iCs w:val="false"/>
+        </w:rPr>
+        <w:t>”</w:t>
+      </w:r>
+    </w:p>
+    <w:p>
+      <w:pPr>
+        <w:pStyle w:val="Normal"/>
+        <w:rPr>
+          <w:i w:val="false"/>
+          <w:i w:val="false"/>
+          <w:iCs w:val="false"/>
+        </w:rPr>
+      </w:pPr>
+      <w:r>
+        <w:rPr/>
+      </w:r>
+    </w:p>
+    <w:p>
+      <w:pPr>
+        <w:pStyle w:val="Normal"/>
+        <w:rPr/>
+      </w:pPr>
+      <w:r>
+        <w:rPr>
+          <w:i w:val="false"/>
+          <w:iCs w:val="false"/>
+        </w:rPr>
+        <w:t>“</w:t>
+      </w:r>
+      <w:r>
+        <w:rPr>
+          <w:i w:val="false"/>
+          <w:iCs w:val="false"/>
+        </w:rPr>
+        <w:t>Now you are mocking me. I cannot understand how can believe in such a god, when no proof of her actually exists! Meridia, even the Sea King and Uzerai make their presences known. The explanation is simple. She does not exist.</w:t>
+      </w:r>
+      <w:r>
+        <w:rPr>
+          <w:i w:val="false"/>
+          <w:iCs w:val="false"/>
+        </w:rPr>
+        <w:t>”</w:t>
+      </w:r>
+    </w:p>
+    <w:p>
+      <w:pPr>
+        <w:pStyle w:val="Normal"/>
+        <w:rPr>
+          <w:i w:val="false"/>
+          <w:i w:val="false"/>
+          <w:iCs w:val="false"/>
+        </w:rPr>
+      </w:pPr>
+      <w:r>
+        <w:rPr/>
+      </w:r>
+    </w:p>
+    <w:p>
+      <w:pPr>
+        <w:pStyle w:val="Normal"/>
+        <w:rPr/>
+      </w:pPr>
+      <w:r>
+        <w:rPr>
+          <w:i w:val="false"/>
+          <w:iCs w:val="false"/>
+        </w:rPr>
+        <w:t xml:space="preserve">Meridia arched her head upwards into the damp night air and covered her mouth with her hand, seemingly to restrain her exasperation. </w:t>
+      </w:r>
+      <w:r>
+        <w:rPr>
+          <w:i w:val="false"/>
+          <w:iCs w:val="false"/>
+        </w:rPr>
+        <w:t>Her tattoo and her hand clasped together.</w:t>
+      </w:r>
+    </w:p>
+    <w:p>
+      <w:pPr>
+        <w:pStyle w:val="Normal"/>
+        <w:rPr>
+          <w:i w:val="false"/>
+          <w:i w:val="false"/>
+          <w:iCs w:val="false"/>
+        </w:rPr>
+      </w:pPr>
+      <w:r>
+        <w:rPr/>
+      </w:r>
+    </w:p>
+    <w:p>
+      <w:pPr>
+        <w:pStyle w:val="Normal"/>
+        <w:rPr/>
+      </w:pPr>
+      <w:r>
+        <w:rPr>
+          <w:i w:val="false"/>
+          <w:iCs w:val="false"/>
+        </w:rPr>
+        <w:t>“</w:t>
+      </w:r>
+      <w:r>
+        <w:rPr>
+          <w:i w:val="false"/>
+          <w:iCs w:val="false"/>
+        </w:rPr>
+        <w:t>Haverson. That is the point.” She said, angrily. “Life is not about what is. This world is but a pale reflection of the true future that the Lady plans for each of us. Life is about faith! You talk about understanding: then understand this, if you have survived to this point it is because you believed in yourself, you had faith in that, in your ability to survive, you understood that such a death was below you, just as I have.”</w:t>
+      </w:r>
+    </w:p>
+    <w:p>
+      <w:pPr>
+        <w:pStyle w:val="Normal"/>
+        <w:rPr>
+          <w:i w:val="false"/>
+          <w:i w:val="false"/>
+          <w:iCs w:val="false"/>
+        </w:rPr>
+      </w:pPr>
+      <w:r>
+        <w:rPr/>
+      </w:r>
+    </w:p>
+    <w:p>
+      <w:pPr>
+        <w:pStyle w:val="Normal"/>
+        <w:rPr/>
+      </w:pPr>
+      <w:r>
+        <w:rPr>
+          <w:i w:val="false"/>
+          <w:iCs w:val="false"/>
+        </w:rPr>
+        <w:t xml:space="preserve">But Haverson shook his head. “By your logic, I must admit, I understand nothing. I survived because of chance and nothing else. Meridia, things just happen. They follow their laws and rules of this universe, and it all just happens. There is nothing extra: no overarching plot, no benevolent </w:t>
+      </w:r>
+      <w:r>
+        <w:rPr>
+          <w:i w:val="false"/>
+          <w:iCs w:val="false"/>
+        </w:rPr>
+        <w:t>force, just the actions of each man…. I… I must speak my mind.” He said clearly torn. “There is no reason not to. To withhold is to be selfish, to expunge is to be selfless...</w:t>
+      </w:r>
+      <w:r>
+        <w:rPr>
+          <w:i w:val="false"/>
+          <w:iCs w:val="false"/>
+        </w:rPr>
+        <w:t xml:space="preserve">” </w:t>
+      </w:r>
+      <w:r>
+        <w:rPr>
+          <w:i w:val="false"/>
+          <w:iCs w:val="false"/>
+        </w:rPr>
+        <w:t xml:space="preserve"> He recited to himself.</w:t>
+      </w:r>
+    </w:p>
+    <w:p>
+      <w:pPr>
+        <w:pStyle w:val="Normal"/>
+        <w:rPr>
+          <w:i w:val="false"/>
+          <w:i w:val="false"/>
+          <w:iCs w:val="false"/>
+        </w:rPr>
+      </w:pPr>
+      <w:r>
+        <w:rPr/>
+      </w:r>
+    </w:p>
+    <w:p>
+      <w:pPr>
+        <w:pStyle w:val="Normal"/>
+        <w:rPr/>
+      </w:pPr>
+      <w:r>
+        <w:rPr>
+          <w:i w:val="false"/>
+          <w:iCs w:val="false"/>
+        </w:rPr>
+        <w:t>“</w:t>
+      </w:r>
+      <w:r>
+        <w:rPr>
+          <w:i w:val="false"/>
+          <w:iCs w:val="false"/>
+        </w:rPr>
+        <w:t xml:space="preserve">My speech must appear heretical, but Meridia, the gods: they are just as much children as us. They stumble blindly through the world, making their decisions on imperfect information as we all do. I can't believe anything other than that. I hope you don't think I don't respect you. Although I never agreed with your beliefs...” </w:t>
+      </w:r>
+    </w:p>
+    <w:p>
+      <w:pPr>
+        <w:pStyle w:val="Normal"/>
+        <w:rPr>
+          <w:i w:val="false"/>
+          <w:i w:val="false"/>
+          <w:iCs w:val="false"/>
+        </w:rPr>
+      </w:pPr>
+      <w:r>
+        <w:rPr/>
+      </w:r>
+    </w:p>
+    <w:p>
+      <w:pPr>
+        <w:pStyle w:val="Normal"/>
+        <w:rPr/>
+      </w:pPr>
+      <w:r>
+        <w:rPr>
+          <w:i w:val="false"/>
+          <w:iCs w:val="false"/>
+        </w:rPr>
+        <w:t>“</w:t>
+      </w:r>
+      <w:r>
+        <w:rPr>
+          <w:i w:val="false"/>
+          <w:iCs w:val="false"/>
+        </w:rPr>
+        <w:t xml:space="preserve">Haverson.” Meridia said, sadly, cutting him off. “I did not reject your advances because your didn't respect me. It was clear that you did. I did so because you did not respect </w:t>
+      </w:r>
+      <w:r>
+        <w:rPr>
+          <w:i/>
+          <w:iCs/>
+        </w:rPr>
+        <w:t>yourself</w:t>
+      </w:r>
+      <w:r>
+        <w:rPr>
+          <w:i w:val="false"/>
+          <w:iCs w:val="false"/>
+        </w:rPr>
+        <w:t xml:space="preserve">. And now you have gone and destroyed yourself.” She said, not in an accusatory manner, as her previous comments had been, but instead with a not insignificant amount of despair. Her head now bowed forward. </w:t>
+      </w:r>
+    </w:p>
+    <w:p>
+      <w:pPr>
+        <w:pStyle w:val="Normal"/>
+        <w:rPr>
+          <w:i w:val="false"/>
+          <w:i w:val="false"/>
+          <w:iCs w:val="false"/>
+        </w:rPr>
+      </w:pPr>
+      <w:r>
+        <w:rPr/>
+      </w:r>
+    </w:p>
+    <w:p>
+      <w:pPr>
+        <w:pStyle w:val="Normal"/>
+        <w:rPr/>
+      </w:pPr>
+      <w:r>
+        <w:rPr>
+          <w:i w:val="false"/>
+          <w:iCs w:val="false"/>
+        </w:rPr>
+        <w:t>But then something turned over in her mind and she jerked upward suddenly. “Or have you? You are still here no? You have not killed yourself yet as part of this nihilistic cult.”</w:t>
+      </w:r>
+    </w:p>
+    <w:p>
+      <w:pPr>
+        <w:pStyle w:val="Normal"/>
+        <w:rPr>
+          <w:i w:val="false"/>
+          <w:i w:val="false"/>
+          <w:iCs w:val="false"/>
+        </w:rPr>
+      </w:pPr>
+      <w:r>
+        <w:rPr/>
+      </w:r>
+    </w:p>
+    <w:p>
+      <w:pPr>
+        <w:pStyle w:val="Normal"/>
+        <w:rPr/>
+      </w:pPr>
+      <w:r>
+        <w:rPr>
+          <w:i w:val="false"/>
+          <w:iCs w:val="false"/>
+        </w:rPr>
+        <w:t>“</w:t>
+      </w:r>
+      <w:r>
+        <w:rPr>
+          <w:i w:val="false"/>
+          <w:iCs w:val="false"/>
+        </w:rPr>
+        <w:t>The Master's philosophy does not require death, simply the death of earthly attachments.”</w:t>
+      </w:r>
+    </w:p>
+    <w:p>
+      <w:pPr>
+        <w:pStyle w:val="Normal"/>
+        <w:rPr>
+          <w:i w:val="false"/>
+          <w:i w:val="false"/>
+          <w:iCs w:val="false"/>
+        </w:rPr>
+      </w:pPr>
+      <w:r>
+        <w:rPr/>
+      </w:r>
+    </w:p>
+    <w:p>
+      <w:pPr>
+        <w:pStyle w:val="Normal"/>
+        <w:rPr/>
+      </w:pPr>
+      <w:r>
+        <w:rPr>
+          <w:i w:val="false"/>
+          <w:iCs w:val="false"/>
+        </w:rPr>
+        <w:t>Meridia frowned. “Then why are you here? You said much earlier that you were tracking Searcher. Does that not imply you wanted something? Or needed something? Does that not imply that you still have earthly attachments?” Meridia said, accusatory again.</w:t>
+      </w:r>
+    </w:p>
+    <w:p>
+      <w:pPr>
+        <w:pStyle w:val="Normal"/>
+        <w:rPr>
+          <w:i w:val="false"/>
+          <w:i w:val="false"/>
+          <w:iCs w:val="false"/>
+        </w:rPr>
+      </w:pPr>
+      <w:r>
+        <w:rPr/>
+      </w:r>
+    </w:p>
+    <w:p>
+      <w:pPr>
+        <w:pStyle w:val="Normal"/>
+        <w:rPr/>
+      </w:pPr>
+      <w:r>
+        <w:rPr>
+          <w:i w:val="false"/>
+          <w:iCs w:val="false"/>
+        </w:rPr>
+        <w:t>But Haverson shook his head. “It is true that I was looking for Searcher. It is true that I still have earthly attachments. I have destroyed my past. It has gone into the void. But it seems that I could not relinquish everything. Be hopeful then, Meridia. Part of me yet lives. I left my studies early.”</w:t>
+      </w:r>
+    </w:p>
+    <w:p>
+      <w:pPr>
+        <w:pStyle w:val="Normal"/>
+        <w:rPr>
+          <w:i w:val="false"/>
+          <w:i w:val="false"/>
+          <w:iCs w:val="false"/>
+        </w:rPr>
+      </w:pPr>
+      <w:r>
+        <w:rPr/>
+      </w:r>
+    </w:p>
+    <w:p>
+      <w:pPr>
+        <w:pStyle w:val="Normal"/>
+        <w:rPr/>
+      </w:pPr>
+      <w:r>
+        <w:rPr>
+          <w:i w:val="false"/>
+          <w:iCs w:val="false"/>
+        </w:rPr>
+        <w:t>“</w:t>
+      </w:r>
+      <w:r>
+        <w:rPr>
+          <w:i w:val="false"/>
+          <w:iCs w:val="false"/>
+        </w:rPr>
+        <w:t>And which part of you is that?” She said, in a tone of manner that implied that Haverson's melodrama had now exceeded the theological talk that they had engaged in.</w:t>
+      </w:r>
+    </w:p>
+    <w:p>
+      <w:pPr>
+        <w:pStyle w:val="Normal"/>
+        <w:rPr>
+          <w:i w:val="false"/>
+          <w:i w:val="false"/>
+          <w:iCs w:val="false"/>
+        </w:rPr>
+      </w:pPr>
+      <w:r>
+        <w:rPr/>
+      </w:r>
+    </w:p>
+    <w:p>
+      <w:pPr>
+        <w:pStyle w:val="Normal"/>
+        <w:rPr/>
+      </w:pPr>
+      <w:r>
+        <w:rPr>
+          <w:i w:val="false"/>
+          <w:iCs w:val="false"/>
+        </w:rPr>
+        <w:t>“</w:t>
+      </w:r>
+      <w:r>
+        <w:rPr>
+          <w:i w:val="false"/>
+          <w:iCs w:val="false"/>
+        </w:rPr>
+        <w:t>My future: Revenge. A flame among the void. Searcher is the link, I believe. Those men that follow him. They are undoubtedly part of the Southern spy organization. I must follow it to the top and I will find the man responsible for the catastrophe.”</w:t>
+      </w:r>
+    </w:p>
+    <w:p>
+      <w:pPr>
+        <w:pStyle w:val="Normal"/>
+        <w:rPr>
+          <w:i w:val="false"/>
+          <w:i w:val="false"/>
+          <w:iCs w:val="false"/>
+        </w:rPr>
+      </w:pPr>
+      <w:r>
+        <w:rPr/>
+      </w:r>
+    </w:p>
+    <w:p>
+      <w:pPr>
+        <w:pStyle w:val="Normal"/>
+        <w:rPr/>
+      </w:pPr>
+      <w:r>
+        <w:rPr>
+          <w:i w:val="false"/>
+          <w:iCs w:val="false"/>
+        </w:rPr>
+        <w:t>“</w:t>
+      </w:r>
+      <w:r>
+        <w:rPr>
+          <w:i w:val="false"/>
+          <w:iCs w:val="false"/>
+        </w:rPr>
+        <w:t>Well then.” Searcher interjected, “you be delighted to know that it is now night. They will be coming.”</w:t>
       </w:r>
     </w:p>
     <w:sectPr>
@@ -1749,6 +2735,7 @@
     <w:rPrDefault>
       <w:rPr>
         <w:rFonts w:ascii="Liberation Serif" w:hAnsi="Liberation Serif" w:eastAsia="SimSun" w:cs="Lucida Sans"/>
+        <w:sz w:val="20"/>
         <w:szCs w:val="24"/>
         <w:lang w:val="en-US" w:eastAsia="zh-CN" w:bidi="hi-IN"/>
       </w:rPr>

</xml_diff>

<commit_message>
Finished with the fight seen of Searcher2
</commit_message>
<xml_diff>
--- a/Stories/Outbox/D&D World/Searcher/Searcher2.docx
+++ b/Stories/Outbox/D&D World/Searcher/Searcher2.docx
@@ -2700,7 +2700,10 @@
         </w:rPr>
       </w:pPr>
       <w:r>
-        <w:rPr/>
+        <w:rPr>
+          <w:i w:val="false"/>
+          <w:iCs w:val="false"/>
+        </w:rPr>
       </w:r>
     </w:p>
     <w:p>
@@ -2726,7 +2729,10 @@
         </w:rPr>
       </w:pPr>
       <w:r>
-        <w:rPr/>
+        <w:rPr>
+          <w:i w:val="false"/>
+          <w:iCs w:val="false"/>
+        </w:rPr>
       </w:r>
     </w:p>
     <w:p>
@@ -2752,7 +2758,10 @@
         </w:rPr>
       </w:pPr>
       <w:r>
-        <w:rPr/>
+        <w:rPr>
+          <w:i w:val="false"/>
+          <w:iCs w:val="false"/>
+        </w:rPr>
       </w:r>
     </w:p>
     <w:p>
@@ -2785,7 +2794,10 @@
         </w:rPr>
       </w:pPr>
       <w:r>
-        <w:rPr/>
+        <w:rPr>
+          <w:i w:val="false"/>
+          <w:iCs w:val="false"/>
+        </w:rPr>
       </w:r>
     </w:p>
     <w:p>
@@ -2818,7 +2830,10 @@
         </w:rPr>
       </w:pPr>
       <w:r>
-        <w:rPr/>
+        <w:rPr>
+          <w:i w:val="false"/>
+          <w:iCs w:val="false"/>
+        </w:rPr>
       </w:r>
     </w:p>
     <w:p>
@@ -2851,7 +2866,10 @@
         </w:rPr>
       </w:pPr>
       <w:r>
-        <w:rPr/>
+        <w:rPr>
+          <w:i w:val="false"/>
+          <w:iCs w:val="false"/>
+        </w:rPr>
       </w:r>
     </w:p>
     <w:p>
@@ -2884,7 +2902,10 @@
         </w:rPr>
       </w:pPr>
       <w:r>
-        <w:rPr/>
+        <w:rPr>
+          <w:i w:val="false"/>
+          <w:iCs w:val="false"/>
+        </w:rPr>
       </w:r>
     </w:p>
     <w:p>
@@ -2910,7 +2931,10 @@
         </w:rPr>
       </w:pPr>
       <w:r>
-        <w:rPr/>
+        <w:rPr>
+          <w:i w:val="false"/>
+          <w:iCs w:val="false"/>
+        </w:rPr>
       </w:r>
     </w:p>
     <w:p>
@@ -2943,7 +2967,10 @@
         </w:rPr>
       </w:pPr>
       <w:r>
-        <w:rPr/>
+        <w:rPr>
+          <w:i w:val="false"/>
+          <w:iCs w:val="false"/>
+        </w:rPr>
       </w:r>
     </w:p>
     <w:p>
@@ -2969,7 +2996,10 @@
         </w:rPr>
       </w:pPr>
       <w:r>
-        <w:rPr/>
+        <w:rPr>
+          <w:i w:val="false"/>
+          <w:iCs w:val="false"/>
+        </w:rPr>
       </w:r>
     </w:p>
     <w:p>
@@ -3002,7 +3032,10 @@
         </w:rPr>
       </w:pPr>
       <w:r>
-        <w:rPr/>
+        <w:rPr>
+          <w:i w:val="false"/>
+          <w:iCs w:val="false"/>
+        </w:rPr>
       </w:r>
     </w:p>
     <w:p>
@@ -3035,7 +3068,10 @@
         </w:rPr>
       </w:pPr>
       <w:r>
-        <w:rPr/>
+        <w:rPr>
+          <w:i w:val="false"/>
+          <w:iCs w:val="false"/>
+        </w:rPr>
       </w:r>
     </w:p>
     <w:p>
@@ -3068,7 +3104,10 @@
         </w:rPr>
       </w:pPr>
       <w:r>
-        <w:rPr/>
+        <w:rPr>
+          <w:i w:val="false"/>
+          <w:iCs w:val="false"/>
+        </w:rPr>
       </w:r>
     </w:p>
     <w:p>
@@ -3101,7 +3140,10 @@
         </w:rPr>
       </w:pPr>
       <w:r>
-        <w:rPr/>
+        <w:rPr>
+          <w:i w:val="false"/>
+          <w:iCs w:val="false"/>
+        </w:rPr>
       </w:r>
     </w:p>
     <w:p>
@@ -3134,7 +3176,10 @@
         </w:rPr>
       </w:pPr>
       <w:r>
-        <w:rPr/>
+        <w:rPr>
+          <w:i w:val="false"/>
+          <w:iCs w:val="false"/>
+        </w:rPr>
       </w:r>
     </w:p>
     <w:p>
@@ -3160,7 +3205,10 @@
         </w:rPr>
       </w:pPr>
       <w:r>
-        <w:rPr/>
+        <w:rPr>
+          <w:i w:val="false"/>
+          <w:iCs w:val="false"/>
+        </w:rPr>
       </w:r>
     </w:p>
     <w:p>
@@ -3186,47 +3234,39 @@
         </w:rPr>
       </w:pPr>
       <w:r>
-        <w:rPr/>
-      </w:r>
-    </w:p>
-    <w:p>
-      <w:pPr>
-        <w:pStyle w:val="Normal"/>
-        <w:rPr/>
-      </w:pPr>
-      <w:r>
-        <w:rPr>
-          <w:i w:val="false"/>
-          <w:iCs w:val="false"/>
-        </w:rPr>
-        <w:t xml:space="preserve">But Haverson stood as well and shook his head. “Another life, I would have agreed with you. But time is short now. There is no need for such tactics. In fact, if they are approaching on the road, I </w:t>
-      </w:r>
-      <w:r>
-        <w:rPr>
-          <w:i w:val="false"/>
-          <w:iCs w:val="false"/>
-        </w:rPr>
-        <w:t>believe</w:t>
-      </w:r>
-      <w:r>
-        <w:rPr>
-          <w:i w:val="false"/>
-          <w:iCs w:val="false"/>
-        </w:rPr>
-        <w:t xml:space="preserve"> we should simply take a walk.” </w:t>
-      </w:r>
-    </w:p>
-    <w:p>
-      <w:pPr>
-        <w:pStyle w:val="Normal"/>
-        <w:rPr>
-          <w:i w:val="false"/>
-          <w:i w:val="false"/>
-          <w:iCs w:val="false"/>
-        </w:rPr>
-      </w:pPr>
-      <w:r>
-        <w:rPr/>
+        <w:rPr>
+          <w:i w:val="false"/>
+          <w:iCs w:val="false"/>
+        </w:rPr>
+      </w:r>
+    </w:p>
+    <w:p>
+      <w:pPr>
+        <w:pStyle w:val="Normal"/>
+        <w:rPr/>
+      </w:pPr>
+      <w:r>
+        <w:rPr>
+          <w:i w:val="false"/>
+          <w:iCs w:val="false"/>
+        </w:rPr>
+        <w:t xml:space="preserve">But Haverson stood as well and shook his head. “Another life, I would have agreed with you. But time is short now. There is no need for such tactics. In fact, if they are approaching on the road, I believe we should simply take a walk.” </w:t>
+      </w:r>
+    </w:p>
+    <w:p>
+      <w:pPr>
+        <w:pStyle w:val="Normal"/>
+        <w:rPr>
+          <w:i w:val="false"/>
+          <w:i w:val="false"/>
+          <w:iCs w:val="false"/>
+        </w:rPr>
+      </w:pPr>
+      <w:r>
+        <w:rPr>
+          <w:i w:val="false"/>
+          <w:iCs w:val="false"/>
+        </w:rPr>
       </w:r>
     </w:p>
     <w:p>
@@ -3252,54 +3292,46 @@
         </w:rPr>
       </w:pPr>
       <w:r>
-        <w:rPr/>
-      </w:r>
-    </w:p>
-    <w:p>
-      <w:pPr>
-        <w:pStyle w:val="Normal"/>
-        <w:rPr/>
-      </w:pPr>
-      <w:r>
-        <w:rPr>
-          <w:i w:val="false"/>
-          <w:iCs w:val="false"/>
-        </w:rPr>
-        <w:t>“</w:t>
-      </w:r>
-      <w:r>
-        <w:rPr>
-          <w:i w:val="false"/>
-          <w:iCs w:val="false"/>
-        </w:rPr>
-        <w:t xml:space="preserve">You shall see. Searcher. Will you come with us? I must determine that they are the same type of agents I saw before. They should react when they see you. </w:t>
-      </w:r>
-      <w:r>
-        <w:rPr>
-          <w:i w:val="false"/>
-          <w:iCs w:val="false"/>
-        </w:rPr>
-        <w:t>If they suspect there are too many strangers about, I wouldn't be surprised if they were to vanish for a day.</w:t>
-      </w:r>
-      <w:r>
-        <w:rPr>
-          <w:i w:val="false"/>
-          <w:iCs w:val="false"/>
-        </w:rPr>
-        <w:t>”</w:t>
-      </w:r>
-    </w:p>
-    <w:p>
-      <w:pPr>
-        <w:pStyle w:val="Normal"/>
-        <w:rPr>
-          <w:i w:val="false"/>
-          <w:i w:val="false"/>
-          <w:iCs w:val="false"/>
-        </w:rPr>
-      </w:pPr>
-      <w:r>
-        <w:rPr/>
+        <w:rPr>
+          <w:i w:val="false"/>
+          <w:iCs w:val="false"/>
+        </w:rPr>
+      </w:r>
+    </w:p>
+    <w:p>
+      <w:pPr>
+        <w:pStyle w:val="Normal"/>
+        <w:rPr/>
+      </w:pPr>
+      <w:r>
+        <w:rPr>
+          <w:i w:val="false"/>
+          <w:iCs w:val="false"/>
+        </w:rPr>
+        <w:t>“</w:t>
+      </w:r>
+      <w:r>
+        <w:rPr>
+          <w:i w:val="false"/>
+          <w:iCs w:val="false"/>
+        </w:rPr>
+        <w:t>You shall see. Searcher. Will you come with us? I must determine that they are the same type of agents I saw before. They should react when they see you. If they suspect there are too many strangers about, I wouldn't be surprised if they were to vanish for a day.”</w:t>
+      </w:r>
+    </w:p>
+    <w:p>
+      <w:pPr>
+        <w:pStyle w:val="Normal"/>
+        <w:rPr>
+          <w:i w:val="false"/>
+          <w:i w:val="false"/>
+          <w:iCs w:val="false"/>
+        </w:rPr>
+      </w:pPr>
+      <w:r>
+        <w:rPr>
+          <w:i w:val="false"/>
+          <w:iCs w:val="false"/>
+        </w:rPr>
       </w:r>
     </w:p>
     <w:p>
@@ -3332,54 +3364,46 @@
         </w:rPr>
       </w:pPr>
       <w:r>
-        <w:rPr/>
-      </w:r>
-    </w:p>
-    <w:p>
-      <w:pPr>
-        <w:pStyle w:val="Normal"/>
-        <w:rPr/>
-      </w:pPr>
-      <w:r>
-        <w:rPr>
-          <w:i w:val="false"/>
-          <w:iCs w:val="false"/>
-        </w:rPr>
-        <w:t>“</w:t>
-      </w:r>
-      <w:r>
-        <w:rPr>
-          <w:i w:val="false"/>
-          <w:iCs w:val="false"/>
-        </w:rPr>
-        <w:t>Come on you spineless immortal.</w:t>
-      </w:r>
-      <w:r>
-        <w:rPr>
-          <w:i w:val="false"/>
-          <w:iCs w:val="false"/>
-        </w:rPr>
-        <w:t xml:space="preserve">” </w:t>
-      </w:r>
-      <w:r>
-        <w:rPr>
-          <w:i w:val="false"/>
-          <w:iCs w:val="false"/>
-        </w:rPr>
-        <w:t>Meridia laughed, rounding the fire and standing over him. “Come on. I want to see Haverson walk after he has talked so much.”</w:t>
-      </w:r>
-    </w:p>
-    <w:p>
-      <w:pPr>
-        <w:pStyle w:val="Normal"/>
-        <w:rPr>
-          <w:i w:val="false"/>
-          <w:i w:val="false"/>
-          <w:iCs w:val="false"/>
-        </w:rPr>
-      </w:pPr>
-      <w:r>
-        <w:rPr/>
+        <w:rPr>
+          <w:i w:val="false"/>
+          <w:iCs w:val="false"/>
+        </w:rPr>
+      </w:r>
+    </w:p>
+    <w:p>
+      <w:pPr>
+        <w:pStyle w:val="Normal"/>
+        <w:rPr/>
+      </w:pPr>
+      <w:r>
+        <w:rPr>
+          <w:i w:val="false"/>
+          <w:iCs w:val="false"/>
+        </w:rPr>
+        <w:t>“</w:t>
+      </w:r>
+      <w:r>
+        <w:rPr>
+          <w:i w:val="false"/>
+          <w:iCs w:val="false"/>
+        </w:rPr>
+        <w:t>Come on you spineless immortal.” Meridia laughed, rounding the fire and standing over him. “Come on. I want to see Haverson walk after he has talked so much.”</w:t>
+      </w:r>
+    </w:p>
+    <w:p>
+      <w:pPr>
+        <w:pStyle w:val="Normal"/>
+        <w:rPr>
+          <w:i w:val="false"/>
+          <w:i w:val="false"/>
+          <w:iCs w:val="false"/>
+        </w:rPr>
+      </w:pPr>
+      <w:r>
+        <w:rPr>
+          <w:i w:val="false"/>
+          <w:iCs w:val="false"/>
+        </w:rPr>
       </w:r>
     </w:p>
     <w:p>
@@ -3412,7 +3436,10 @@
         </w:rPr>
       </w:pPr>
       <w:r>
-        <w:rPr/>
+        <w:rPr>
+          <w:i w:val="false"/>
+          <w:iCs w:val="false"/>
+        </w:rPr>
       </w:r>
     </w:p>
     <w:p>
@@ -3438,7 +3465,10 @@
         </w:rPr>
       </w:pPr>
       <w:r>
-        <w:rPr/>
+        <w:rPr>
+          <w:i w:val="false"/>
+          <w:iCs w:val="false"/>
+        </w:rPr>
       </w:r>
     </w:p>
     <w:p>
@@ -3471,7 +3501,10 @@
         </w:rPr>
       </w:pPr>
       <w:r>
-        <w:rPr/>
+        <w:rPr>
+          <w:i w:val="false"/>
+          <w:iCs w:val="false"/>
+        </w:rPr>
       </w:r>
     </w:p>
     <w:p>
@@ -3497,7 +3530,10 @@
         </w:rPr>
       </w:pPr>
       <w:r>
-        <w:rPr/>
+        <w:rPr>
+          <w:i w:val="false"/>
+          <w:iCs w:val="false"/>
+        </w:rPr>
       </w:r>
     </w:p>
     <w:p>
@@ -3530,7 +3566,10 @@
         </w:rPr>
       </w:pPr>
       <w:r>
-        <w:rPr/>
+        <w:rPr>
+          <w:i w:val="false"/>
+          <w:iCs w:val="false"/>
+        </w:rPr>
       </w:r>
     </w:p>
     <w:p>
@@ -3563,7 +3602,10 @@
         </w:rPr>
       </w:pPr>
       <w:r>
-        <w:rPr/>
+        <w:rPr>
+          <w:i w:val="false"/>
+          <w:iCs w:val="false"/>
+        </w:rPr>
       </w:r>
     </w:p>
     <w:p>
@@ -3589,7 +3631,10 @@
         </w:rPr>
       </w:pPr>
       <w:r>
-        <w:rPr/>
+        <w:rPr>
+          <w:i w:val="false"/>
+          <w:iCs w:val="false"/>
+        </w:rPr>
       </w:r>
     </w:p>
     <w:p>
@@ -3622,7 +3667,10 @@
         </w:rPr>
       </w:pPr>
       <w:r>
-        <w:rPr/>
+        <w:rPr>
+          <w:i w:val="false"/>
+          <w:iCs w:val="false"/>
+        </w:rPr>
       </w:r>
     </w:p>
     <w:p>
@@ -3648,7 +3696,10 @@
         </w:rPr>
       </w:pPr>
       <w:r>
-        <w:rPr/>
+        <w:rPr>
+          <w:i w:val="false"/>
+          <w:iCs w:val="false"/>
+        </w:rPr>
       </w:r>
     </w:p>
     <w:p>
@@ -3681,7 +3732,10 @@
         </w:rPr>
       </w:pPr>
       <w:r>
-        <w:rPr/>
+        <w:rPr>
+          <w:i w:val="false"/>
+          <w:iCs w:val="false"/>
+        </w:rPr>
       </w:r>
     </w:p>
     <w:p>
@@ -3700,6 +3754,347 @@
     <w:p>
       <w:pPr>
         <w:pStyle w:val="Normal"/>
+        <w:pBdr>
+          <w:bottom w:val="single" w:sz="2" w:space="2" w:color="000000"/>
+        </w:pBdr>
+        <w:rPr>
+          <w:i w:val="false"/>
+          <w:i w:val="false"/>
+          <w:iCs w:val="false"/>
+        </w:rPr>
+      </w:pPr>
+      <w:r>
+        <w:rPr/>
+      </w:r>
+    </w:p>
+    <w:p>
+      <w:pPr>
+        <w:pStyle w:val="Normal"/>
+        <w:rPr>
+          <w:i w:val="false"/>
+          <w:i w:val="false"/>
+          <w:iCs w:val="false"/>
+        </w:rPr>
+      </w:pPr>
+      <w:r>
+        <w:rPr/>
+      </w:r>
+    </w:p>
+    <w:p>
+      <w:pPr>
+        <w:pStyle w:val="Normal"/>
+        <w:rPr/>
+      </w:pPr>
+      <w:r>
+        <w:rPr>
+          <w:i w:val="false"/>
+          <w:iCs w:val="false"/>
+        </w:rPr>
+        <w:t xml:space="preserve">A group of three men walked slowly but purposefully through the underbrush near the side of the road. They wore black and had a way of staying to the shadows. Although only feet separated them from the road itself, a passerby would have found it difficult to even see them. </w:t>
+      </w:r>
+    </w:p>
+    <w:p>
+      <w:pPr>
+        <w:pStyle w:val="Normal"/>
+        <w:rPr>
+          <w:i w:val="false"/>
+          <w:i w:val="false"/>
+          <w:iCs w:val="false"/>
+        </w:rPr>
+      </w:pPr>
+      <w:r>
+        <w:rPr/>
+      </w:r>
+    </w:p>
+    <w:p>
+      <w:pPr>
+        <w:pStyle w:val="Normal"/>
+        <w:rPr/>
+      </w:pPr>
+      <w:r>
+        <w:rPr>
+          <w:i w:val="false"/>
+          <w:iCs w:val="false"/>
+        </w:rPr>
+        <w:t xml:space="preserve">In front a man in thick leather, with a sword whispered something to his compatriots. One of the other two looked to the sky and nodded. They increased their pace, searching the sides of the road. </w:t>
+      </w:r>
+    </w:p>
+    <w:p>
+      <w:pPr>
+        <w:pStyle w:val="Normal"/>
+        <w:rPr>
+          <w:i w:val="false"/>
+          <w:i w:val="false"/>
+          <w:iCs w:val="false"/>
+        </w:rPr>
+      </w:pPr>
+      <w:r>
+        <w:rPr/>
+      </w:r>
+    </w:p>
+    <w:p>
+      <w:pPr>
+        <w:pStyle w:val="Normal"/>
+        <w:rPr/>
+      </w:pPr>
+      <w:r>
+        <w:rPr>
+          <w:i w:val="false"/>
+          <w:iCs w:val="false"/>
+        </w:rPr>
+        <w:t>All of a sudden, the man in front signaled for the other two to stop by putting his hand out behind him. There were figures on the road. So late at night, and after a rain? Damn it.</w:t>
+      </w:r>
+    </w:p>
+    <w:p>
+      <w:pPr>
+        <w:pStyle w:val="Normal"/>
+        <w:rPr>
+          <w:i w:val="false"/>
+          <w:i w:val="false"/>
+          <w:iCs w:val="false"/>
+        </w:rPr>
+      </w:pPr>
+      <w:r>
+        <w:rPr/>
+      </w:r>
+    </w:p>
+    <w:p>
+      <w:pPr>
+        <w:pStyle w:val="Normal"/>
+        <w:rPr/>
+      </w:pPr>
+      <w:r>
+        <w:rPr>
+          <w:i w:val="false"/>
+          <w:iCs w:val="false"/>
+        </w:rPr>
+        <w:t>They quickly retreated to the underbrush and waited for the group to pass them by.</w:t>
+      </w:r>
+    </w:p>
+    <w:p>
+      <w:pPr>
+        <w:pStyle w:val="Normal"/>
+        <w:rPr>
+          <w:i w:val="false"/>
+          <w:i w:val="false"/>
+          <w:iCs w:val="false"/>
+        </w:rPr>
+      </w:pPr>
+      <w:r>
+        <w:rPr/>
+      </w:r>
+    </w:p>
+    <w:p>
+      <w:pPr>
+        <w:pStyle w:val="Normal"/>
+        <w:rPr/>
+      </w:pPr>
+      <w:r>
+        <w:rPr>
+          <w:i w:val="false"/>
+          <w:iCs w:val="false"/>
+        </w:rPr>
+        <w:t>The three of them peered out of their hiding place and watched.</w:t>
+      </w:r>
+    </w:p>
+    <w:p>
+      <w:pPr>
+        <w:pStyle w:val="Normal"/>
+        <w:rPr>
+          <w:i w:val="false"/>
+          <w:i w:val="false"/>
+          <w:iCs w:val="false"/>
+        </w:rPr>
+      </w:pPr>
+      <w:r>
+        <w:rPr/>
+      </w:r>
+    </w:p>
+    <w:p>
+      <w:pPr>
+        <w:pStyle w:val="Normal"/>
+        <w:rPr/>
+      </w:pPr>
+      <w:r>
+        <w:rPr>
+          <w:i w:val="false"/>
+          <w:iCs w:val="false"/>
+        </w:rPr>
+        <w:t xml:space="preserve">The other group approaching also had three members. The first was a tall thin man. Normally his body type would have indicated farmer, but the way he held himself? Definitely a soldier. A sword by his waist confirmed it. </w:t>
+      </w:r>
+    </w:p>
+    <w:p>
+      <w:pPr>
+        <w:pStyle w:val="Normal"/>
+        <w:rPr>
+          <w:i w:val="false"/>
+          <w:i w:val="false"/>
+          <w:iCs w:val="false"/>
+        </w:rPr>
+      </w:pPr>
+      <w:r>
+        <w:rPr/>
+      </w:r>
+    </w:p>
+    <w:p>
+      <w:pPr>
+        <w:pStyle w:val="Normal"/>
+        <w:rPr/>
+      </w:pPr>
+      <w:r>
+        <w:rPr>
+          <w:i w:val="false"/>
+          <w:iCs w:val="false"/>
+        </w:rPr>
+        <w:t>The second was a woman. She was clad in strange banded mail that one of the men in black idly thought reminded him of Shani armor. The woman wearing it seemed as worn as the armor itself, but there was smug assurance around her, that set the man in black on edge. These two were almost definitely veterans!</w:t>
+      </w:r>
+    </w:p>
+    <w:p>
+      <w:pPr>
+        <w:pStyle w:val="Normal"/>
+        <w:rPr>
+          <w:i w:val="false"/>
+          <w:i w:val="false"/>
+          <w:iCs w:val="false"/>
+        </w:rPr>
+      </w:pPr>
+      <w:r>
+        <w:rPr/>
+      </w:r>
+    </w:p>
+    <w:p>
+      <w:pPr>
+        <w:pStyle w:val="Normal"/>
+        <w:rPr/>
+      </w:pPr>
+      <w:r>
+        <w:rPr>
+          <w:i w:val="false"/>
+          <w:iCs w:val="false"/>
+        </w:rPr>
+        <w:t>What were the chances of a patrol so late and at such a circumstance? Hadn't intel said that all of the nearby patrols stopped at night? He would have to have a couple of words with them for this.</w:t>
+      </w:r>
+    </w:p>
+    <w:p>
+      <w:pPr>
+        <w:pStyle w:val="Normal"/>
+        <w:rPr>
+          <w:i w:val="false"/>
+          <w:i w:val="false"/>
+          <w:iCs w:val="false"/>
+        </w:rPr>
+      </w:pPr>
+      <w:r>
+        <w:rPr/>
+      </w:r>
+    </w:p>
+    <w:p>
+      <w:pPr>
+        <w:pStyle w:val="Normal"/>
+        <w:rPr/>
+      </w:pPr>
+      <w:r>
+        <w:rPr>
+          <w:i w:val="false"/>
+          <w:iCs w:val="false"/>
+        </w:rPr>
+        <w:t>The first two people were so significant he almost forgot about the third. Probably another soldier.</w:t>
+      </w:r>
+    </w:p>
+    <w:p>
+      <w:pPr>
+        <w:pStyle w:val="Normal"/>
+        <w:rPr>
+          <w:i w:val="false"/>
+          <w:i w:val="false"/>
+          <w:iCs w:val="false"/>
+        </w:rPr>
+      </w:pPr>
+      <w:r>
+        <w:rPr/>
+      </w:r>
+    </w:p>
+    <w:p>
+      <w:pPr>
+        <w:pStyle w:val="Normal"/>
+        <w:rPr/>
+      </w:pPr>
+      <w:r>
+        <w:rPr>
+          <w:i w:val="false"/>
+          <w:iCs w:val="false"/>
+        </w:rPr>
+        <w:t>But wait. The way he was walking… Completely unassuming… Also wearing strange clothes. It was Searcher!</w:t>
+      </w:r>
+    </w:p>
+    <w:p>
+      <w:pPr>
+        <w:pStyle w:val="Normal"/>
+        <w:rPr>
+          <w:i w:val="false"/>
+          <w:i w:val="false"/>
+          <w:iCs w:val="false"/>
+        </w:rPr>
+      </w:pPr>
+      <w:r>
+        <w:rPr/>
+      </w:r>
+    </w:p>
+    <w:p>
+      <w:pPr>
+        <w:pStyle w:val="Normal"/>
+        <w:rPr/>
+      </w:pPr>
+      <w:r>
+        <w:rPr>
+          <w:i w:val="false"/>
+          <w:iCs w:val="false"/>
+        </w:rPr>
+        <w:t>What did he do? Killing two veterans would be hard but there was his prey. Could it be possible for him to succeed where so many others had failed? He had always wondered how so many agents could be unable to capture a single man. And why was this man so important anyway? Immortal or not, how could he help the Kingdom?</w:t>
+      </w:r>
+    </w:p>
+    <w:p>
+      <w:pPr>
+        <w:pStyle w:val="Normal"/>
+        <w:rPr>
+          <w:i w:val="false"/>
+          <w:i w:val="false"/>
+          <w:iCs w:val="false"/>
+        </w:rPr>
+      </w:pPr>
+      <w:r>
+        <w:rPr/>
+      </w:r>
+    </w:p>
+    <w:p>
+      <w:pPr>
+        <w:pStyle w:val="Normal"/>
+        <w:rPr/>
+      </w:pPr>
+      <w:r>
+        <w:rPr>
+          <w:i w:val="false"/>
+          <w:iCs w:val="false"/>
+        </w:rPr>
+        <w:t xml:space="preserve">Well. He was never one to disobey orders. He wordlessly informed his subordinates what he had seen and waited till the group passed. They would attack from behind, a cowardly but necessary tactic. </w:t>
+      </w:r>
+    </w:p>
+    <w:p>
+      <w:pPr>
+        <w:pStyle w:val="Normal"/>
+        <w:rPr>
+          <w:i w:val="false"/>
+          <w:i w:val="false"/>
+          <w:iCs w:val="false"/>
+        </w:rPr>
+      </w:pPr>
+      <w:r>
+        <w:rPr/>
+      </w:r>
+    </w:p>
+    <w:p>
+      <w:pPr>
+        <w:pStyle w:val="Normal"/>
         <w:rPr/>
       </w:pPr>
       <w:r>
@@ -3709,80 +4104,1338 @@
         </w:rPr>
         <w:t xml:space="preserve"> </w:t>
       </w:r>
-    </w:p>
-    <w:p>
-      <w:pPr>
-        <w:pStyle w:val="Normal"/>
-        <w:rPr>
-          <w:i w:val="false"/>
-          <w:i w:val="false"/>
-          <w:iCs w:val="false"/>
-        </w:rPr>
-      </w:pPr>
-      <w:r>
-        <w:rPr/>
-      </w:r>
-    </w:p>
-    <w:p>
-      <w:pPr>
-        <w:pStyle w:val="Normal"/>
-        <w:rPr>
-          <w:i w:val="false"/>
-          <w:i w:val="false"/>
-          <w:iCs w:val="false"/>
-        </w:rPr>
-      </w:pPr>
-      <w:r>
-        <w:rPr/>
-      </w:r>
-    </w:p>
-    <w:p>
-      <w:pPr>
-        <w:pStyle w:val="Normal"/>
-        <w:rPr>
-          <w:i w:val="false"/>
-          <w:i w:val="false"/>
-          <w:iCs w:val="false"/>
-        </w:rPr>
-      </w:pPr>
-      <w:r>
-        <w:rPr/>
-      </w:r>
-    </w:p>
-    <w:p>
-      <w:pPr>
-        <w:pStyle w:val="Normal"/>
-        <w:rPr>
-          <w:i w:val="false"/>
-          <w:i w:val="false"/>
-          <w:iCs w:val="false"/>
-        </w:rPr>
-      </w:pPr>
-      <w:r>
-        <w:rPr/>
-      </w:r>
-    </w:p>
-    <w:p>
-      <w:pPr>
-        <w:pStyle w:val="Normal"/>
-        <w:rPr>
-          <w:i w:val="false"/>
-          <w:i w:val="false"/>
-          <w:iCs w:val="false"/>
-        </w:rPr>
-      </w:pPr>
-      <w:r>
-        <w:rPr/>
-      </w:r>
-    </w:p>
-    <w:p>
-      <w:pPr>
-        <w:pStyle w:val="Normal"/>
-        <w:rPr>
-          <w:i w:val="false"/>
-          <w:i w:val="false"/>
-          <w:iCs w:val="false"/>
-        </w:rPr>
+      <w:r>
+        <w:rPr>
+          <w:i w:val="false"/>
+          <w:iCs w:val="false"/>
+        </w:rPr>
+        <w:t xml:space="preserve">He waited, breathlessly, hand on his sword. </w:t>
+      </w:r>
+    </w:p>
+    <w:p>
+      <w:pPr>
+        <w:pStyle w:val="Normal"/>
+        <w:rPr>
+          <w:i w:val="false"/>
+          <w:i w:val="false"/>
+          <w:iCs w:val="false"/>
+        </w:rPr>
+      </w:pPr>
+      <w:r>
+        <w:rPr/>
+      </w:r>
+    </w:p>
+    <w:p>
+      <w:pPr>
+        <w:pStyle w:val="Normal"/>
+        <w:rPr/>
+      </w:pPr>
+      <w:r>
+        <w:rPr>
+          <w:i w:val="false"/>
+          <w:iCs w:val="false"/>
+        </w:rPr>
+        <w:t xml:space="preserve">The group didn't pass them. </w:t>
+      </w:r>
+    </w:p>
+    <w:p>
+      <w:pPr>
+        <w:pStyle w:val="Normal"/>
+        <w:rPr/>
+      </w:pPr>
+      <w:r>
+        <w:rPr>
+          <w:i w:val="false"/>
+          <w:iCs w:val="false"/>
+        </w:rPr>
+        <w:t xml:space="preserve">WHAT? </w:t>
+      </w:r>
+    </w:p>
+    <w:p>
+      <w:pPr>
+        <w:pStyle w:val="Normal"/>
+        <w:rPr>
+          <w:i w:val="false"/>
+          <w:i w:val="false"/>
+          <w:iCs w:val="false"/>
+        </w:rPr>
+      </w:pPr>
+      <w:r>
+        <w:rPr/>
+      </w:r>
+    </w:p>
+    <w:p>
+      <w:pPr>
+        <w:pStyle w:val="Normal"/>
+        <w:rPr/>
+      </w:pPr>
+      <w:r>
+        <w:rPr>
+          <w:i w:val="false"/>
+          <w:iCs w:val="false"/>
+        </w:rPr>
+        <w:t>Searcher stood well behind the other two. The veterans blocking any access to the wanted man. They didn't even draw their swords, but suddenly the man in black had a sinking feeling run straight through his body. Something was wrong here.</w:t>
+      </w:r>
+    </w:p>
+    <w:p>
+      <w:pPr>
+        <w:pStyle w:val="Normal"/>
+        <w:rPr>
+          <w:i w:val="false"/>
+          <w:i w:val="false"/>
+          <w:iCs w:val="false"/>
+        </w:rPr>
+      </w:pPr>
+      <w:r>
+        <w:rPr/>
+      </w:r>
+    </w:p>
+    <w:p>
+      <w:pPr>
+        <w:pStyle w:val="Normal"/>
+        <w:rPr/>
+      </w:pPr>
+      <w:r>
+        <w:rPr>
+          <w:i w:val="false"/>
+          <w:iCs w:val="false"/>
+        </w:rPr>
+        <w:t xml:space="preserve">But he had to try right? </w:t>
+      </w:r>
+    </w:p>
+    <w:p>
+      <w:pPr>
+        <w:pStyle w:val="Normal"/>
+        <w:rPr>
+          <w:i w:val="false"/>
+          <w:i w:val="false"/>
+          <w:iCs w:val="false"/>
+        </w:rPr>
+      </w:pPr>
+      <w:r>
+        <w:rPr/>
+      </w:r>
+    </w:p>
+    <w:p>
+      <w:pPr>
+        <w:pStyle w:val="Normal"/>
+        <w:rPr/>
+      </w:pPr>
+      <w:r>
+        <w:rPr>
+          <w:i w:val="false"/>
+          <w:iCs w:val="false"/>
+        </w:rPr>
+        <w:t>He burst from the vegitation, quickly followed by his two men.</w:t>
+      </w:r>
+    </w:p>
+    <w:p>
+      <w:pPr>
+        <w:pStyle w:val="Normal"/>
+        <w:rPr>
+          <w:i w:val="false"/>
+          <w:i w:val="false"/>
+          <w:iCs w:val="false"/>
+        </w:rPr>
+      </w:pPr>
+      <w:r>
+        <w:rPr/>
+      </w:r>
+    </w:p>
+    <w:p>
+      <w:pPr>
+        <w:pStyle w:val="Normal"/>
+        <w:rPr/>
+      </w:pPr>
+      <w:r>
+        <w:rPr>
+          <w:i w:val="false"/>
+          <w:iCs w:val="false"/>
+        </w:rPr>
+        <w:t>“</w:t>
+      </w:r>
+      <w:r>
+        <w:rPr>
+          <w:i w:val="false"/>
+          <w:iCs w:val="false"/>
+        </w:rPr>
+        <w:t>Stop right there.” He said. “Hand over all your valuables.” He motioned to the people in front to place them on the ground halfway between the two groups.</w:t>
+      </w:r>
+    </w:p>
+    <w:p>
+      <w:pPr>
+        <w:pStyle w:val="Normal"/>
+        <w:rPr>
+          <w:i w:val="false"/>
+          <w:i w:val="false"/>
+          <w:iCs w:val="false"/>
+        </w:rPr>
+      </w:pPr>
+      <w:r>
+        <w:rPr/>
+      </w:r>
+    </w:p>
+    <w:p>
+      <w:pPr>
+        <w:pStyle w:val="Normal"/>
+        <w:rPr/>
+      </w:pPr>
+      <w:r>
+        <w:rPr>
+          <w:i w:val="false"/>
+          <w:iCs w:val="false"/>
+        </w:rPr>
+        <w:t xml:space="preserve">The man cast a disinterested grin over the man in black's group. </w:t>
+      </w:r>
+    </w:p>
+    <w:p>
+      <w:pPr>
+        <w:pStyle w:val="Normal"/>
+        <w:rPr>
+          <w:i w:val="false"/>
+          <w:i w:val="false"/>
+          <w:iCs w:val="false"/>
+        </w:rPr>
+      </w:pPr>
+      <w:r>
+        <w:rPr/>
+      </w:r>
+    </w:p>
+    <w:p>
+      <w:pPr>
+        <w:pStyle w:val="Normal"/>
+        <w:rPr/>
+      </w:pPr>
+      <w:r>
+        <w:rPr>
+          <w:i w:val="false"/>
+          <w:iCs w:val="false"/>
+        </w:rPr>
+        <w:t xml:space="preserve">The woman chuckled. </w:t>
+      </w:r>
+    </w:p>
+    <w:p>
+      <w:pPr>
+        <w:pStyle w:val="Normal"/>
+        <w:rPr>
+          <w:i w:val="false"/>
+          <w:i w:val="false"/>
+          <w:iCs w:val="false"/>
+        </w:rPr>
+      </w:pPr>
+      <w:r>
+        <w:rPr/>
+      </w:r>
+    </w:p>
+    <w:p>
+      <w:pPr>
+        <w:pStyle w:val="Normal"/>
+        <w:rPr/>
+      </w:pPr>
+      <w:r>
+        <w:rPr>
+          <w:i w:val="false"/>
+          <w:iCs w:val="false"/>
+        </w:rPr>
+        <w:t>“</w:t>
+      </w:r>
+      <w:r>
+        <w:rPr>
+          <w:i w:val="false"/>
+          <w:iCs w:val="false"/>
+        </w:rPr>
+        <w:t>Theres no need for that.” She said, still smiling.</w:t>
+      </w:r>
+    </w:p>
+    <w:p>
+      <w:pPr>
+        <w:pStyle w:val="Normal"/>
+        <w:rPr>
+          <w:i w:val="false"/>
+          <w:i w:val="false"/>
+          <w:iCs w:val="false"/>
+        </w:rPr>
+      </w:pPr>
+      <w:r>
+        <w:rPr/>
+      </w:r>
+    </w:p>
+    <w:p>
+      <w:pPr>
+        <w:pStyle w:val="Normal"/>
+        <w:rPr/>
+      </w:pPr>
+      <w:r>
+        <w:rPr>
+          <w:i w:val="false"/>
+          <w:iCs w:val="false"/>
+        </w:rPr>
+        <w:t>He shook his head in disbelief at their lack of concern, almost subconsciously looking at his men to see if they were seeing the same thing. What was going on here?</w:t>
+      </w:r>
+    </w:p>
+    <w:p>
+      <w:pPr>
+        <w:pStyle w:val="Normal"/>
+        <w:rPr>
+          <w:i w:val="false"/>
+          <w:i w:val="false"/>
+          <w:iCs w:val="false"/>
+        </w:rPr>
+      </w:pPr>
+      <w:r>
+        <w:rPr/>
+      </w:r>
+    </w:p>
+    <w:p>
+      <w:pPr>
+        <w:pStyle w:val="Normal"/>
+        <w:rPr/>
+      </w:pPr>
+      <w:r>
+        <w:rPr>
+          <w:i w:val="false"/>
+          <w:iCs w:val="false"/>
+        </w:rPr>
+        <w:t>“</w:t>
+      </w:r>
+      <w:r>
+        <w:rPr>
+          <w:i w:val="false"/>
+          <w:iCs w:val="false"/>
+        </w:rPr>
+        <w:t>D...didn't you hear me?” he said, regaining his composure, “put your valuables on the ground and nobody gets hurt. Weapons too!”</w:t>
+      </w:r>
+    </w:p>
+    <w:p>
+      <w:pPr>
+        <w:pStyle w:val="Normal"/>
+        <w:rPr>
+          <w:i w:val="false"/>
+          <w:i w:val="false"/>
+          <w:iCs w:val="false"/>
+        </w:rPr>
+      </w:pPr>
+      <w:r>
+        <w:rPr/>
+      </w:r>
+    </w:p>
+    <w:p>
+      <w:pPr>
+        <w:pStyle w:val="Normal"/>
+        <w:rPr/>
+      </w:pPr>
+      <w:r>
+        <w:rPr>
+          <w:i w:val="false"/>
+          <w:iCs w:val="false"/>
+        </w:rPr>
+        <w:t xml:space="preserve">Searcher backed up. But almost in response, the man walked closer. </w:t>
+      </w:r>
+    </w:p>
+    <w:p>
+      <w:pPr>
+        <w:pStyle w:val="Normal"/>
+        <w:rPr>
+          <w:i w:val="false"/>
+          <w:i w:val="false"/>
+          <w:iCs w:val="false"/>
+        </w:rPr>
+      </w:pPr>
+      <w:r>
+        <w:rPr/>
+      </w:r>
+    </w:p>
+    <w:p>
+      <w:pPr>
+        <w:pStyle w:val="Normal"/>
+        <w:rPr/>
+      </w:pPr>
+      <w:r>
+        <w:rPr>
+          <w:i w:val="false"/>
+          <w:iCs w:val="false"/>
+        </w:rPr>
+        <w:t>“</w:t>
+      </w:r>
+      <w:r>
+        <w:rPr>
+          <w:i w:val="false"/>
+          <w:iCs w:val="false"/>
+        </w:rPr>
+        <w:t xml:space="preserve">Hey. One more step and we'll be required to use force!” </w:t>
+      </w:r>
+    </w:p>
+    <w:p>
+      <w:pPr>
+        <w:pStyle w:val="Normal"/>
+        <w:rPr>
+          <w:i w:val="false"/>
+          <w:i w:val="false"/>
+          <w:iCs w:val="false"/>
+        </w:rPr>
+      </w:pPr>
+      <w:r>
+        <w:rPr>
+          <w:i w:val="false"/>
+          <w:iCs w:val="false"/>
+        </w:rPr>
+      </w:r>
+    </w:p>
+    <w:p>
+      <w:pPr>
+        <w:pStyle w:val="Normal"/>
+        <w:rPr>
+          <w:i w:val="false"/>
+          <w:i w:val="false"/>
+          <w:iCs w:val="false"/>
+        </w:rPr>
+      </w:pPr>
+      <w:r>
+        <w:rPr>
+          <w:i w:val="false"/>
+          <w:iCs w:val="false"/>
+        </w:rPr>
+        <w:t xml:space="preserve">The man continued to walk towards them. </w:t>
+      </w:r>
+    </w:p>
+    <w:p>
+      <w:pPr>
+        <w:pStyle w:val="Normal"/>
+        <w:rPr>
+          <w:i w:val="false"/>
+          <w:i w:val="false"/>
+          <w:iCs w:val="false"/>
+        </w:rPr>
+      </w:pPr>
+      <w:r>
+        <w:rPr>
+          <w:i w:val="false"/>
+          <w:iCs w:val="false"/>
+        </w:rPr>
+      </w:r>
+    </w:p>
+    <w:p>
+      <w:pPr>
+        <w:pStyle w:val="Normal"/>
+        <w:rPr>
+          <w:i w:val="false"/>
+          <w:i w:val="false"/>
+          <w:iCs w:val="false"/>
+        </w:rPr>
+      </w:pPr>
+      <w:r>
+        <w:rPr>
+          <w:i w:val="false"/>
+          <w:iCs w:val="false"/>
+        </w:rPr>
+        <w:t xml:space="preserve">He heard his men draw their weapons. Gods, what was happening? The feeling of strangeness shot through him again. </w:t>
+      </w:r>
+    </w:p>
+    <w:p>
+      <w:pPr>
+        <w:pStyle w:val="Normal"/>
+        <w:rPr>
+          <w:i w:val="false"/>
+          <w:i w:val="false"/>
+          <w:iCs w:val="false"/>
+        </w:rPr>
+      </w:pPr>
+      <w:r>
+        <w:rPr>
+          <w:i w:val="false"/>
+          <w:iCs w:val="false"/>
+        </w:rPr>
+      </w:r>
+    </w:p>
+    <w:p>
+      <w:pPr>
+        <w:pStyle w:val="Normal"/>
+        <w:rPr>
+          <w:i w:val="false"/>
+          <w:i w:val="false"/>
+          <w:iCs w:val="false"/>
+        </w:rPr>
+      </w:pPr>
+      <w:r>
+        <w:rPr>
+          <w:i w:val="false"/>
+          <w:iCs w:val="false"/>
+        </w:rPr>
+        <w:t>“</w:t>
+      </w:r>
+      <w:r>
+        <w:rPr>
+          <w:i w:val="false"/>
+          <w:iCs w:val="false"/>
+        </w:rPr>
+        <w:t>Wait.” He said, turning slowly, “Somethings wrong here!” They must have known they were coming somehow!</w:t>
+      </w:r>
+    </w:p>
+    <w:p>
+      <w:pPr>
+        <w:pStyle w:val="Normal"/>
+        <w:rPr>
+          <w:i w:val="false"/>
+          <w:i w:val="false"/>
+          <w:iCs w:val="false"/>
+        </w:rPr>
+      </w:pPr>
+      <w:r>
+        <w:rPr>
+          <w:i w:val="false"/>
+          <w:iCs w:val="false"/>
+        </w:rPr>
+      </w:r>
+    </w:p>
+    <w:p>
+      <w:pPr>
+        <w:pStyle w:val="Normal"/>
+        <w:rPr>
+          <w:i w:val="false"/>
+          <w:i w:val="false"/>
+          <w:iCs w:val="false"/>
+        </w:rPr>
+      </w:pPr>
+      <w:r>
+        <w:rPr>
+          <w:i w:val="false"/>
+          <w:iCs w:val="false"/>
+        </w:rPr>
+        <w:t xml:space="preserve">He felt an iching sensation on his throat. </w:t>
+      </w:r>
+    </w:p>
+    <w:p>
+      <w:pPr>
+        <w:pStyle w:val="Normal"/>
+        <w:rPr>
+          <w:i w:val="false"/>
+          <w:i w:val="false"/>
+          <w:iCs w:val="false"/>
+        </w:rPr>
+      </w:pPr>
+      <w:r>
+        <w:rPr>
+          <w:i w:val="false"/>
+          <w:iCs w:val="false"/>
+        </w:rPr>
+      </w:r>
+    </w:p>
+    <w:p>
+      <w:pPr>
+        <w:pStyle w:val="Normal"/>
+        <w:rPr>
+          <w:i w:val="false"/>
+          <w:i w:val="false"/>
+          <w:iCs w:val="false"/>
+        </w:rPr>
+      </w:pPr>
+      <w:r>
+        <w:rPr>
+          <w:i w:val="false"/>
+          <w:iCs w:val="false"/>
+        </w:rPr>
+        <w:t>“</w:t>
+      </w:r>
+      <w:r>
+        <w:rPr>
+          <w:i w:val="false"/>
+          <w:iCs w:val="false"/>
+        </w:rPr>
+        <w:t>Wha...” His fingers went instinctually towards his throat, but something was wrong. His body wasn't responding. The world was growing dark, the ground rushing up to meet him. His last gaze met the man in the eyes. He stared into that darkness and suddenly, his soul knew dispair.</w:t>
+      </w:r>
+    </w:p>
+    <w:p>
+      <w:pPr>
+        <w:pStyle w:val="Normal"/>
+        <w:rPr>
+          <w:i w:val="false"/>
+          <w:i w:val="false"/>
+          <w:iCs w:val="false"/>
+        </w:rPr>
+      </w:pPr>
+      <w:r>
+        <w:rPr>
+          <w:i w:val="false"/>
+          <w:iCs w:val="false"/>
+        </w:rPr>
+      </w:r>
+    </w:p>
+    <w:p>
+      <w:pPr>
+        <w:pStyle w:val="Normal"/>
+        <w:rPr>
+          <w:i w:val="false"/>
+          <w:i w:val="false"/>
+          <w:iCs w:val="false"/>
+        </w:rPr>
+      </w:pPr>
+      <w:r>
+        <w:rPr>
+          <w:i w:val="false"/>
+          <w:iCs w:val="false"/>
+        </w:rPr>
+        <w:t xml:space="preserve">The man Haverson assumed was the leader crumpled, his head almost completely severed from his body. </w:t>
+      </w:r>
+    </w:p>
+    <w:p>
+      <w:pPr>
+        <w:pStyle w:val="Normal"/>
+        <w:rPr>
+          <w:i w:val="false"/>
+          <w:i w:val="false"/>
+          <w:iCs w:val="false"/>
+        </w:rPr>
+      </w:pPr>
+      <w:r>
+        <w:rPr>
+          <w:i w:val="false"/>
+          <w:iCs w:val="false"/>
+        </w:rPr>
+      </w:r>
+    </w:p>
+    <w:p>
+      <w:pPr>
+        <w:pStyle w:val="Normal"/>
+        <w:rPr>
+          <w:i w:val="false"/>
+          <w:i w:val="false"/>
+          <w:iCs w:val="false"/>
+        </w:rPr>
+      </w:pPr>
+      <w:r>
+        <w:rPr>
+          <w:i w:val="false"/>
+          <w:iCs w:val="false"/>
+        </w:rPr>
+        <w:t xml:space="preserve">To their credit, the other two men acted very quickly to this sudden and new information. One rushed Haverson, and the other attempted to go after Searcher, but found his path blocked by Meridia. </w:t>
+      </w:r>
+    </w:p>
+    <w:p>
+      <w:pPr>
+        <w:pStyle w:val="Normal"/>
+        <w:rPr>
+          <w:i w:val="false"/>
+          <w:i w:val="false"/>
+          <w:iCs w:val="false"/>
+        </w:rPr>
+      </w:pPr>
+      <w:r>
+        <w:rPr>
+          <w:i w:val="false"/>
+          <w:iCs w:val="false"/>
+        </w:rPr>
+      </w:r>
+    </w:p>
+    <w:p>
+      <w:pPr>
+        <w:pStyle w:val="Normal"/>
+        <w:rPr>
+          <w:i w:val="false"/>
+          <w:i w:val="false"/>
+          <w:iCs w:val="false"/>
+        </w:rPr>
+      </w:pPr>
+      <w:r>
+        <w:rPr>
+          <w:i w:val="false"/>
+          <w:iCs w:val="false"/>
+        </w:rPr>
+        <w:t>Meridia met blades with the man in black, noticing that the blade that he weilded was a bit shorter and lighter than a man his size should be weilding. Poison? Perhaps the armor was good for something after all.</w:t>
+      </w:r>
+    </w:p>
+    <w:p>
+      <w:pPr>
+        <w:pStyle w:val="Normal"/>
+        <w:rPr>
+          <w:i w:val="false"/>
+          <w:i w:val="false"/>
+          <w:iCs w:val="false"/>
+        </w:rPr>
+      </w:pPr>
+      <w:r>
+        <w:rPr>
+          <w:i w:val="false"/>
+          <w:iCs w:val="false"/>
+        </w:rPr>
+      </w:r>
+    </w:p>
+    <w:p>
+      <w:pPr>
+        <w:pStyle w:val="Normal"/>
+        <w:rPr>
+          <w:i w:val="false"/>
+          <w:i w:val="false"/>
+          <w:iCs w:val="false"/>
+        </w:rPr>
+      </w:pPr>
+      <w:r>
+        <w:rPr>
+          <w:i w:val="false"/>
+          <w:iCs w:val="false"/>
+        </w:rPr>
+        <w:t>He leapt forward, stabbing at where her shoulder had been. A</w:t>
+      </w:r>
+      <w:r>
+        <w:rPr>
+          <w:i w:val="false"/>
+          <w:iCs w:val="false"/>
+        </w:rPr>
+        <w:t>n</w:t>
+      </w:r>
+      <w:r>
+        <w:rPr>
+          <w:i w:val="false"/>
+          <w:iCs w:val="false"/>
+        </w:rPr>
+        <w:t xml:space="preserve"> instant of realization registered that he had probably been going for the weak spot under her armpit, where most armor had a weak spot. No matter.</w:t>
+      </w:r>
+    </w:p>
+    <w:p>
+      <w:pPr>
+        <w:pStyle w:val="Normal"/>
+        <w:rPr>
+          <w:i w:val="false"/>
+          <w:i w:val="false"/>
+          <w:iCs w:val="false"/>
+        </w:rPr>
+      </w:pPr>
+      <w:r>
+        <w:rPr>
+          <w:i w:val="false"/>
+          <w:iCs w:val="false"/>
+        </w:rPr>
+      </w:r>
+    </w:p>
+    <w:p>
+      <w:pPr>
+        <w:pStyle w:val="Normal"/>
+        <w:rPr>
+          <w:i w:val="false"/>
+          <w:i w:val="false"/>
+          <w:iCs w:val="false"/>
+        </w:rPr>
+      </w:pPr>
+      <w:r>
+        <w:rPr>
+          <w:i w:val="false"/>
+          <w:iCs w:val="false"/>
+        </w:rPr>
+        <w:t>She had already turned, and she purposely allowed the block to collide with her pouldron. Haverson may be quick, but fighting was something she actually enjoyed. Why rush such an encounter? How many times did she get to engage with a veteran like this one, even if it was a spy?</w:t>
+      </w:r>
+    </w:p>
+    <w:p>
+      <w:pPr>
+        <w:pStyle w:val="Normal"/>
+        <w:rPr>
+          <w:i w:val="false"/>
+          <w:i w:val="false"/>
+          <w:iCs w:val="false"/>
+        </w:rPr>
+      </w:pPr>
+      <w:r>
+        <w:rPr>
+          <w:i w:val="false"/>
+          <w:iCs w:val="false"/>
+        </w:rPr>
+      </w:r>
+    </w:p>
+    <w:p>
+      <w:pPr>
+        <w:pStyle w:val="Normal"/>
+        <w:rPr>
+          <w:i w:val="false"/>
+          <w:i w:val="false"/>
+          <w:iCs w:val="false"/>
+        </w:rPr>
+      </w:pPr>
+      <w:r>
+        <w:rPr>
+          <w:i w:val="false"/>
+          <w:iCs w:val="false"/>
+        </w:rPr>
+        <w:t xml:space="preserve">Her foot lashed out, driving right into the man's stomach, almost pushing him backwards. He had obviously not been expecting this, and his stance left him unstable. She pushed the attack and lazily swung her sword at the man's arm. </w:t>
+      </w:r>
+    </w:p>
+    <w:p>
+      <w:pPr>
+        <w:pStyle w:val="Normal"/>
+        <w:rPr>
+          <w:i w:val="false"/>
+          <w:i w:val="false"/>
+          <w:iCs w:val="false"/>
+        </w:rPr>
+      </w:pPr>
+      <w:r>
+        <w:rPr>
+          <w:i w:val="false"/>
+          <w:iCs w:val="false"/>
+        </w:rPr>
+      </w:r>
+    </w:p>
+    <w:p>
+      <w:pPr>
+        <w:pStyle w:val="Normal"/>
+        <w:rPr>
+          <w:i w:val="false"/>
+          <w:i w:val="false"/>
+          <w:iCs w:val="false"/>
+        </w:rPr>
+      </w:pPr>
+      <w:r>
+        <w:rPr>
+          <w:i w:val="false"/>
+          <w:iCs w:val="false"/>
+        </w:rPr>
+        <w:t xml:space="preserve">She was pleased to have it countered neatly and professionally. The man regained his stance and attacked quickly, her sword swishing up to block it. The two met blades, and she was even more pleased when the man attempted to overpower her with a quick flurry of repeated blows, almost all of which were to normally weakly armored parts of the body. </w:t>
+      </w:r>
+    </w:p>
+    <w:p>
+      <w:pPr>
+        <w:pStyle w:val="Normal"/>
+        <w:rPr>
+          <w:i w:val="false"/>
+          <w:i w:val="false"/>
+          <w:iCs w:val="false"/>
+        </w:rPr>
+      </w:pPr>
+      <w:r>
+        <w:rPr>
+          <w:i w:val="false"/>
+          <w:iCs w:val="false"/>
+        </w:rPr>
+      </w:r>
+    </w:p>
+    <w:p>
+      <w:pPr>
+        <w:pStyle w:val="Normal"/>
+        <w:rPr>
+          <w:i w:val="false"/>
+          <w:i w:val="false"/>
+          <w:iCs w:val="false"/>
+        </w:rPr>
+      </w:pPr>
+      <w:r>
+        <w:rPr>
+          <w:i w:val="false"/>
+          <w:iCs w:val="false"/>
+        </w:rPr>
+        <w:t xml:space="preserve">So they were trained assassins. Searcher had been right.  </w:t>
+      </w:r>
+    </w:p>
+    <w:p>
+      <w:pPr>
+        <w:pStyle w:val="Normal"/>
+        <w:rPr>
+          <w:i w:val="false"/>
+          <w:i w:val="false"/>
+          <w:iCs w:val="false"/>
+        </w:rPr>
+      </w:pPr>
+      <w:r>
+        <w:rPr>
+          <w:i w:val="false"/>
+          <w:iCs w:val="false"/>
+        </w:rPr>
+      </w:r>
+    </w:p>
+    <w:p>
+      <w:pPr>
+        <w:pStyle w:val="Normal"/>
+        <w:rPr>
+          <w:i w:val="false"/>
+          <w:i w:val="false"/>
+          <w:iCs w:val="false"/>
+        </w:rPr>
+      </w:pPr>
+      <w:r>
+        <w:rPr>
+          <w:i w:val="false"/>
+          <w:iCs w:val="false"/>
+        </w:rPr>
+        <w:t xml:space="preserve">The man yelled and tried atabbing her in the head. That was rather rude of him, so she parried a bit harder than anticipated, knocking the blade clean from his hands. Shame. </w:t>
+      </w:r>
+    </w:p>
+    <w:p>
+      <w:pPr>
+        <w:pStyle w:val="Normal"/>
+        <w:rPr>
+          <w:i w:val="false"/>
+          <w:i w:val="false"/>
+          <w:iCs w:val="false"/>
+        </w:rPr>
+      </w:pPr>
+      <w:r>
+        <w:rPr>
+          <w:i w:val="false"/>
+          <w:iCs w:val="false"/>
+        </w:rPr>
+      </w:r>
+    </w:p>
+    <w:p>
+      <w:pPr>
+        <w:pStyle w:val="Normal"/>
+        <w:rPr>
+          <w:i w:val="false"/>
+          <w:i w:val="false"/>
+          <w:iCs w:val="false"/>
+        </w:rPr>
+      </w:pPr>
+      <w:r>
+        <w:rPr>
+          <w:i w:val="false"/>
+          <w:iCs w:val="false"/>
+        </w:rPr>
+        <w:t xml:space="preserve">Missing no time, he drew a shorter blade from his side and charged her. </w:t>
+      </w:r>
+    </w:p>
+    <w:p>
+      <w:pPr>
+        <w:pStyle w:val="Normal"/>
+        <w:rPr>
+          <w:i w:val="false"/>
+          <w:i w:val="false"/>
+          <w:iCs w:val="false"/>
+        </w:rPr>
+      </w:pPr>
+      <w:r>
+        <w:rPr>
+          <w:i w:val="false"/>
+          <w:iCs w:val="false"/>
+        </w:rPr>
+      </w:r>
+    </w:p>
+    <w:p>
+      <w:pPr>
+        <w:pStyle w:val="Normal"/>
+        <w:rPr>
+          <w:i w:val="false"/>
+          <w:i w:val="false"/>
+          <w:iCs w:val="false"/>
+        </w:rPr>
+      </w:pPr>
+      <w:r>
+        <w:rPr>
+          <w:i w:val="false"/>
+          <w:iCs w:val="false"/>
+        </w:rPr>
+        <w:t>Ah well. She had her fun.</w:t>
+      </w:r>
+    </w:p>
+    <w:p>
+      <w:pPr>
+        <w:pStyle w:val="Normal"/>
+        <w:rPr>
+          <w:i w:val="false"/>
+          <w:i w:val="false"/>
+          <w:iCs w:val="false"/>
+        </w:rPr>
+      </w:pPr>
+      <w:r>
+        <w:rPr>
+          <w:i w:val="false"/>
+          <w:iCs w:val="false"/>
+        </w:rPr>
+      </w:r>
+    </w:p>
+    <w:p>
+      <w:pPr>
+        <w:pStyle w:val="Normal"/>
+        <w:rPr>
+          <w:i w:val="false"/>
+          <w:i w:val="false"/>
+          <w:iCs w:val="false"/>
+        </w:rPr>
+      </w:pPr>
+      <w:r>
+        <w:rPr>
+          <w:i w:val="false"/>
+          <w:iCs w:val="false"/>
+        </w:rPr>
+        <w:t xml:space="preserve">She lunged quickly forward as the man approached and her blade flashed in the moon which had now risen. </w:t>
+      </w:r>
+    </w:p>
+    <w:p>
+      <w:pPr>
+        <w:pStyle w:val="Normal"/>
+        <w:rPr>
+          <w:i w:val="false"/>
+          <w:i w:val="false"/>
+          <w:iCs w:val="false"/>
+        </w:rPr>
+      </w:pPr>
+      <w:r>
+        <w:rPr>
+          <w:i w:val="false"/>
+          <w:iCs w:val="false"/>
+        </w:rPr>
+      </w:r>
+    </w:p>
+    <w:p>
+      <w:pPr>
+        <w:pStyle w:val="Normal"/>
+        <w:rPr>
+          <w:i w:val="false"/>
+          <w:i w:val="false"/>
+          <w:iCs w:val="false"/>
+        </w:rPr>
+      </w:pPr>
+      <w:r>
+        <w:rPr>
+          <w:i w:val="false"/>
+          <w:iCs w:val="false"/>
+        </w:rPr>
+        <w:t xml:space="preserve">Her opponent looked down at his sword arm, which now had a several foot long sword protruding from  it. He cried out and dropped the weapon, trying to free himself. But it was too late. Meridia had already drawn a side arm. She drew close to the man, and one leg went past his, her body colliding with his. </w:t>
+      </w:r>
+    </w:p>
+    <w:p>
+      <w:pPr>
+        <w:pStyle w:val="Normal"/>
+        <w:rPr>
+          <w:i w:val="false"/>
+          <w:i w:val="false"/>
+          <w:iCs w:val="false"/>
+        </w:rPr>
+      </w:pPr>
+      <w:r>
+        <w:rPr>
+          <w:i w:val="false"/>
+          <w:iCs w:val="false"/>
+        </w:rPr>
+      </w:r>
+    </w:p>
+    <w:p>
+      <w:pPr>
+        <w:pStyle w:val="Normal"/>
+        <w:rPr>
+          <w:i w:val="false"/>
+          <w:i w:val="false"/>
+          <w:iCs w:val="false"/>
+        </w:rPr>
+      </w:pPr>
+      <w:r>
+        <w:rPr>
+          <w:i w:val="false"/>
+          <w:iCs w:val="false"/>
+        </w:rPr>
+        <w:t>The man screamed out in terror as he realized what was happening. Forced backwards by the bulk of the armor, he tripped over her leg. As he went down, Meridia positioned the blade at his throat.</w:t>
+      </w:r>
+    </w:p>
+    <w:p>
+      <w:pPr>
+        <w:pStyle w:val="Normal"/>
+        <w:rPr>
+          <w:i w:val="false"/>
+          <w:i w:val="false"/>
+          <w:iCs w:val="false"/>
+        </w:rPr>
+      </w:pPr>
+      <w:r>
+        <w:rPr>
+          <w:i w:val="false"/>
+          <w:iCs w:val="false"/>
+        </w:rPr>
+      </w:r>
+    </w:p>
+    <w:p>
+      <w:pPr>
+        <w:pStyle w:val="Normal"/>
+        <w:rPr>
+          <w:i w:val="false"/>
+          <w:i w:val="false"/>
+          <w:iCs w:val="false"/>
+        </w:rPr>
+      </w:pPr>
+      <w:r>
+        <w:rPr>
+          <w:i w:val="false"/>
+          <w:iCs w:val="false"/>
+        </w:rPr>
+        <w:t xml:space="preserve">The two of them hit the ground, splashing in the mud. Blood running from his neck. Meridia then rose. He did not. </w:t>
+      </w:r>
+    </w:p>
+    <w:p>
+      <w:pPr>
+        <w:pStyle w:val="Normal"/>
+        <w:rPr>
+          <w:i w:val="false"/>
+          <w:i w:val="false"/>
+          <w:iCs w:val="false"/>
+        </w:rPr>
+      </w:pPr>
+      <w:r>
+        <w:rPr>
+          <w:i w:val="false"/>
+          <w:iCs w:val="false"/>
+        </w:rPr>
+      </w:r>
+    </w:p>
+    <w:p>
+      <w:pPr>
+        <w:pStyle w:val="Normal"/>
+        <w:rPr>
+          <w:i w:val="false"/>
+          <w:i w:val="false"/>
+          <w:iCs w:val="false"/>
+        </w:rPr>
+      </w:pPr>
+      <w:r>
+        <w:rPr>
+          <w:i w:val="false"/>
+          <w:iCs w:val="false"/>
+        </w:rPr>
+        <w:t>Haverson on the other hand did not spend time observing his opponent's fighting style. From his intial partial decapitation of the first man, he had started toward s the second, only to find the other man already attacking him. The man was possibly the most junior of the three, for, perhaps in the heat and nervousness of the attack, he decided to lunge haphazardly at Haverson.</w:t>
+      </w:r>
+    </w:p>
+    <w:p>
+      <w:pPr>
+        <w:pStyle w:val="Normal"/>
+        <w:rPr>
+          <w:i w:val="false"/>
+          <w:i w:val="false"/>
+          <w:iCs w:val="false"/>
+        </w:rPr>
+      </w:pPr>
+      <w:r>
+        <w:rPr>
+          <w:i w:val="false"/>
+          <w:iCs w:val="false"/>
+        </w:rPr>
+      </w:r>
+    </w:p>
+    <w:p>
+      <w:pPr>
+        <w:pStyle w:val="Normal"/>
+        <w:rPr>
+          <w:i w:val="false"/>
+          <w:i w:val="false"/>
+          <w:iCs w:val="false"/>
+        </w:rPr>
+      </w:pPr>
+      <w:r>
+        <w:rPr>
+          <w:i w:val="false"/>
+          <w:iCs w:val="false"/>
+        </w:rPr>
+        <w:t>Haverson didn't even bother blocking, merely catching the blade with his gloved hand. Before the other man had time to free himself, Haverson acted on his tactical advantage and proximity to his enemy and cleanly put his slender sword straight through the other man's jaw and straight into his head. The man shuddered and collapsed to the ground, as Haverson freed his blade.</w:t>
+      </w:r>
+    </w:p>
+    <w:p>
+      <w:pPr>
+        <w:pStyle w:val="Normal"/>
+        <w:rPr>
+          <w:i w:val="false"/>
+          <w:i w:val="false"/>
+          <w:iCs w:val="false"/>
+        </w:rPr>
+      </w:pPr>
+      <w:r>
+        <w:rPr>
+          <w:i w:val="false"/>
+          <w:iCs w:val="false"/>
+        </w:rPr>
+      </w:r>
+    </w:p>
+    <w:p>
+      <w:pPr>
+        <w:pStyle w:val="Normal"/>
+        <w:rPr>
+          <w:i w:val="false"/>
+          <w:i w:val="false"/>
+          <w:iCs w:val="false"/>
+        </w:rPr>
+      </w:pPr>
+      <w:r>
+        <w:rPr>
+          <w:i w:val="false"/>
+          <w:iCs w:val="false"/>
+        </w:rPr>
+        <w:t xml:space="preserve">Looking down, he felt a peculiar sensation in his hand. </w:t>
+      </w:r>
+    </w:p>
+    <w:p>
+      <w:pPr>
+        <w:pStyle w:val="Normal"/>
+        <w:rPr>
+          <w:i w:val="false"/>
+          <w:i w:val="false"/>
+          <w:iCs w:val="false"/>
+        </w:rPr>
+      </w:pPr>
+      <w:r>
+        <w:rPr>
+          <w:i w:val="false"/>
+          <w:iCs w:val="false"/>
+        </w:rPr>
+      </w:r>
+    </w:p>
+    <w:p>
+      <w:pPr>
+        <w:pStyle w:val="Normal"/>
+        <w:rPr>
+          <w:i w:val="false"/>
+          <w:i w:val="false"/>
+          <w:iCs w:val="false"/>
+        </w:rPr>
+      </w:pPr>
+      <w:r>
+        <w:rPr>
+          <w:i w:val="false"/>
+          <w:iCs w:val="false"/>
+        </w:rPr>
+        <w:t>The man in black's blade hadn't cut that deeply, but yet…</w:t>
+      </w:r>
+    </w:p>
+    <w:p>
+      <w:pPr>
+        <w:pStyle w:val="Normal"/>
+        <w:rPr>
+          <w:i w:val="false"/>
+          <w:i w:val="false"/>
+          <w:iCs w:val="false"/>
+        </w:rPr>
+      </w:pPr>
+      <w:r>
+        <w:rPr>
+          <w:i w:val="false"/>
+          <w:iCs w:val="false"/>
+        </w:rPr>
+      </w:r>
+    </w:p>
+    <w:p>
+      <w:pPr>
+        <w:pStyle w:val="Normal"/>
+        <w:rPr>
+          <w:i w:val="false"/>
+          <w:i w:val="false"/>
+          <w:iCs w:val="false"/>
+        </w:rPr>
+      </w:pPr>
+      <w:r>
+        <w:rPr>
+          <w:i w:val="false"/>
+          <w:iCs w:val="false"/>
+        </w:rPr>
+        <w:t xml:space="preserve">Ah. Poison. </w:t>
+      </w:r>
+    </w:p>
+    <w:p>
+      <w:pPr>
+        <w:pStyle w:val="Normal"/>
+        <w:rPr>
+          <w:i w:val="false"/>
+          <w:i w:val="false"/>
+          <w:iCs w:val="false"/>
+        </w:rPr>
+      </w:pPr>
+      <w:r>
+        <w:rPr>
+          <w:i w:val="false"/>
+          <w:iCs w:val="false"/>
+        </w:rPr>
+      </w:r>
+    </w:p>
+    <w:p>
+      <w:pPr>
+        <w:pStyle w:val="Normal"/>
+        <w:rPr>
+          <w:i w:val="false"/>
+          <w:i w:val="false"/>
+          <w:iCs w:val="false"/>
+        </w:rPr>
+      </w:pPr>
+      <w:r>
+        <w:rPr>
+          <w:i w:val="false"/>
+          <w:iCs w:val="false"/>
+        </w:rPr>
+        <w:t>He opened his hand, even as it bled, and stared down at it, the void shifting inside him, reluctant to attend to such a trivial manner. The poison was subsumed.</w:t>
+      </w:r>
+    </w:p>
+    <w:p>
+      <w:pPr>
+        <w:pStyle w:val="Normal"/>
+        <w:rPr>
+          <w:i w:val="false"/>
+          <w:i w:val="false"/>
+          <w:iCs w:val="false"/>
+        </w:rPr>
+      </w:pPr>
+      <w:r>
+        <w:rPr>
+          <w:i w:val="false"/>
+          <w:iCs w:val="false"/>
+        </w:rPr>
+      </w:r>
+    </w:p>
+    <w:p>
+      <w:pPr>
+        <w:pStyle w:val="Normal"/>
+        <w:rPr>
+          <w:i w:val="false"/>
+          <w:i w:val="false"/>
+          <w:iCs w:val="false"/>
+        </w:rPr>
+      </w:pPr>
+      <w:r>
+        <w:rPr>
+          <w:i w:val="false"/>
+          <w:iCs w:val="false"/>
+        </w:rPr>
+        <w:t>A soft fizzling came from his hand as it was obliterated from his wound. However, the wound did not heal. The void did not heal. It only erased. He cleaned his sword and sheathed it.</w:t>
+      </w:r>
+    </w:p>
+    <w:p>
+      <w:pPr>
+        <w:pStyle w:val="Normal"/>
+        <w:rPr>
+          <w:i w:val="false"/>
+          <w:i w:val="false"/>
+          <w:iCs w:val="false"/>
+        </w:rPr>
+      </w:pPr>
+      <w:r>
+        <w:rPr>
+          <w:i w:val="false"/>
+          <w:iCs w:val="false"/>
+        </w:rPr>
+      </w:r>
+    </w:p>
+    <w:p>
+      <w:pPr>
+        <w:pStyle w:val="Normal"/>
+        <w:rPr>
+          <w:i w:val="false"/>
+          <w:i w:val="false"/>
+          <w:iCs w:val="false"/>
+        </w:rPr>
+      </w:pPr>
+      <w:r>
+        <w:rPr>
+          <w:i w:val="false"/>
+          <w:iCs w:val="false"/>
+        </w:rPr>
+      </w:r>
+    </w:p>
+    <w:p>
+      <w:pPr>
+        <w:pStyle w:val="Normal"/>
+        <w:rPr>
+          <w:i w:val="false"/>
+          <w:i w:val="false"/>
+          <w:iCs w:val="false"/>
+        </w:rPr>
+      </w:pPr>
+      <w:r>
+        <w:rPr>
+          <w:i w:val="false"/>
+          <w:iCs w:val="false"/>
+        </w:rPr>
+      </w:r>
+    </w:p>
+    <w:p>
+      <w:pPr>
+        <w:pStyle w:val="Normal"/>
+        <w:rPr/>
       </w:pPr>
       <w:r>
         <w:rPr/>

</xml_diff>

<commit_message>
Continue on searcher 2
</commit_message>
<xml_diff>
--- a/Stories/Outbox/D&D World/Searcher/Searcher2.docx
+++ b/Stories/Outbox/D&D World/Searcher/Searcher2.docx
@@ -1025,7 +1025,15 @@
       </w:r>
       <w:r>
         <w:rPr/>
-        <w:t>Err, so you say...” Searcher said,  trying to think of a reason to go back to his tent. His last encounter with a devote believer had not gone well. He had been force to run, like so many times in the past. Did the Unknowable One exist? Probably not.</w:t>
+        <w:t>Err, so you say...” Searcher said,  trying to think of a reason to go back to his tent. His last encounter with a devote believer had not gone well. He had been force</w:t>
+      </w:r>
+      <w:r>
+        <w:rPr/>
+        <w:t>d</w:t>
+      </w:r>
+      <w:r>
+        <w:rPr/>
+        <w:t xml:space="preserve"> to run, like so many times in the past. Did the Unknowable One exist? Probably not.</w:t>
       </w:r>
     </w:p>
     <w:p>
@@ -1092,7 +1100,15 @@
       </w:pPr>
       <w:r>
         <w:rPr/>
-        <w:t xml:space="preserve">Haverson sat down in one swift motion and stared blankly at the other two. “Meridia. Searcher. Very interesting.” He said in a dead pan. </w:t>
+        <w:t xml:space="preserve">Haverson sat down in one swift motion and stared blankly at the other two. “Meridia. Searcher. Very interesting.” He said </w:t>
+      </w:r>
+      <w:r>
+        <w:rPr/>
+        <w:t>in an emotionless voice</w:t>
+      </w:r>
+      <w:r>
+        <w:rPr/>
+        <w:t xml:space="preserve">. </w:t>
       </w:r>
     </w:p>
     <w:p>
@@ -3755,7 +3771,7 @@
       <w:pPr>
         <w:pStyle w:val="Normal"/>
         <w:pBdr>
-          <w:bottom w:val="single" w:sz="2" w:space="2" w:color="000000"/>
+          <w:bottom w:val="single" w:sz="2" w:space="2" w:color="000001"/>
         </w:pBdr>
         <w:rPr>
           <w:i w:val="false"/>
@@ -3764,20 +3780,26 @@
         </w:rPr>
       </w:pPr>
       <w:r>
-        <w:rPr/>
-      </w:r>
-    </w:p>
-    <w:p>
-      <w:pPr>
-        <w:pStyle w:val="Normal"/>
-        <w:rPr>
-          <w:i w:val="false"/>
-          <w:i w:val="false"/>
-          <w:iCs w:val="false"/>
-        </w:rPr>
-      </w:pPr>
-      <w:r>
-        <w:rPr/>
+        <w:rPr>
+          <w:i w:val="false"/>
+          <w:iCs w:val="false"/>
+        </w:rPr>
+      </w:r>
+    </w:p>
+    <w:p>
+      <w:pPr>
+        <w:pStyle w:val="Normal"/>
+        <w:rPr>
+          <w:i w:val="false"/>
+          <w:i w:val="false"/>
+          <w:iCs w:val="false"/>
+        </w:rPr>
+      </w:pPr>
+      <w:r>
+        <w:rPr>
+          <w:i w:val="false"/>
+          <w:iCs w:val="false"/>
+        </w:rPr>
       </w:r>
     </w:p>
     <w:p>
@@ -3803,7 +3825,10 @@
         </w:rPr>
       </w:pPr>
       <w:r>
-        <w:rPr/>
+        <w:rPr>
+          <w:i w:val="false"/>
+          <w:iCs w:val="false"/>
+        </w:rPr>
       </w:r>
     </w:p>
     <w:p>
@@ -3829,7 +3854,10 @@
         </w:rPr>
       </w:pPr>
       <w:r>
-        <w:rPr/>
+        <w:rPr>
+          <w:i w:val="false"/>
+          <w:iCs w:val="false"/>
+        </w:rPr>
       </w:r>
     </w:p>
     <w:p>
@@ -3855,7 +3883,10 @@
         </w:rPr>
       </w:pPr>
       <w:r>
-        <w:rPr/>
+        <w:rPr>
+          <w:i w:val="false"/>
+          <w:iCs w:val="false"/>
+        </w:rPr>
       </w:r>
     </w:p>
     <w:p>
@@ -3881,7 +3912,10 @@
         </w:rPr>
       </w:pPr>
       <w:r>
-        <w:rPr/>
+        <w:rPr>
+          <w:i w:val="false"/>
+          <w:iCs w:val="false"/>
+        </w:rPr>
       </w:r>
     </w:p>
     <w:p>
@@ -3907,7 +3941,10 @@
         </w:rPr>
       </w:pPr>
       <w:r>
-        <w:rPr/>
+        <w:rPr>
+          <w:i w:val="false"/>
+          <w:iCs w:val="false"/>
+        </w:rPr>
       </w:r>
     </w:p>
     <w:p>
@@ -3933,7 +3970,10 @@
         </w:rPr>
       </w:pPr>
       <w:r>
-        <w:rPr/>
+        <w:rPr>
+          <w:i w:val="false"/>
+          <w:iCs w:val="false"/>
+        </w:rPr>
       </w:r>
     </w:p>
     <w:p>
@@ -3959,7 +3999,10 @@
         </w:rPr>
       </w:pPr>
       <w:r>
-        <w:rPr/>
+        <w:rPr>
+          <w:i w:val="false"/>
+          <w:iCs w:val="false"/>
+        </w:rPr>
       </w:r>
     </w:p>
     <w:p>
@@ -3985,7 +4028,10 @@
         </w:rPr>
       </w:pPr>
       <w:r>
-        <w:rPr/>
+        <w:rPr>
+          <w:i w:val="false"/>
+          <w:iCs w:val="false"/>
+        </w:rPr>
       </w:r>
     </w:p>
     <w:p>
@@ -4011,7 +4057,10 @@
         </w:rPr>
       </w:pPr>
       <w:r>
-        <w:rPr/>
+        <w:rPr>
+          <w:i w:val="false"/>
+          <w:iCs w:val="false"/>
+        </w:rPr>
       </w:r>
     </w:p>
     <w:p>
@@ -4037,7 +4086,10 @@
         </w:rPr>
       </w:pPr>
       <w:r>
-        <w:rPr/>
+        <w:rPr>
+          <w:i w:val="false"/>
+          <w:iCs w:val="false"/>
+        </w:rPr>
       </w:r>
     </w:p>
     <w:p>
@@ -4063,7 +4115,10 @@
         </w:rPr>
       </w:pPr>
       <w:r>
-        <w:rPr/>
+        <w:rPr>
+          <w:i w:val="false"/>
+          <w:iCs w:val="false"/>
+        </w:rPr>
       </w:r>
     </w:p>
     <w:p>
@@ -4089,7 +4144,10 @@
         </w:rPr>
       </w:pPr>
       <w:r>
-        <w:rPr/>
+        <w:rPr>
+          <w:i w:val="false"/>
+          <w:iCs w:val="false"/>
+        </w:rPr>
       </w:r>
     </w:p>
     <w:p>
@@ -4122,7 +4180,10 @@
         </w:rPr>
       </w:pPr>
       <w:r>
-        <w:rPr/>
+        <w:rPr>
+          <w:i w:val="false"/>
+          <w:iCs w:val="false"/>
+        </w:rPr>
       </w:r>
     </w:p>
     <w:p>
@@ -4161,7 +4222,10 @@
         </w:rPr>
       </w:pPr>
       <w:r>
-        <w:rPr/>
+        <w:rPr>
+          <w:i w:val="false"/>
+          <w:iCs w:val="false"/>
+        </w:rPr>
       </w:r>
     </w:p>
     <w:p>
@@ -4187,7 +4251,10 @@
         </w:rPr>
       </w:pPr>
       <w:r>
-        <w:rPr/>
+        <w:rPr>
+          <w:i w:val="false"/>
+          <w:iCs w:val="false"/>
+        </w:rPr>
       </w:r>
     </w:p>
     <w:p>
@@ -4213,7 +4280,10 @@
         </w:rPr>
       </w:pPr>
       <w:r>
-        <w:rPr/>
+        <w:rPr>
+          <w:i w:val="false"/>
+          <w:iCs w:val="false"/>
+        </w:rPr>
       </w:r>
     </w:p>
     <w:p>
@@ -4239,7 +4309,10 @@
         </w:rPr>
       </w:pPr>
       <w:r>
-        <w:rPr/>
+        <w:rPr>
+          <w:i w:val="false"/>
+          <w:iCs w:val="false"/>
+        </w:rPr>
       </w:r>
     </w:p>
     <w:p>
@@ -4272,7 +4345,10 @@
         </w:rPr>
       </w:pPr>
       <w:r>
-        <w:rPr/>
+        <w:rPr>
+          <w:i w:val="false"/>
+          <w:iCs w:val="false"/>
+        </w:rPr>
       </w:r>
     </w:p>
     <w:p>
@@ -4298,7 +4374,10 @@
         </w:rPr>
       </w:pPr>
       <w:r>
-        <w:rPr/>
+        <w:rPr>
+          <w:i w:val="false"/>
+          <w:iCs w:val="false"/>
+        </w:rPr>
       </w:r>
     </w:p>
     <w:p>
@@ -4324,7 +4403,10 @@
         </w:rPr>
       </w:pPr>
       <w:r>
-        <w:rPr/>
+        <w:rPr>
+          <w:i w:val="false"/>
+          <w:iCs w:val="false"/>
+        </w:rPr>
       </w:r>
     </w:p>
     <w:p>
@@ -4357,7 +4439,10 @@
         </w:rPr>
       </w:pPr>
       <w:r>
-        <w:rPr/>
+        <w:rPr>
+          <w:i w:val="false"/>
+          <w:iCs w:val="false"/>
+        </w:rPr>
       </w:r>
     </w:p>
     <w:p>
@@ -4383,7 +4468,10 @@
         </w:rPr>
       </w:pPr>
       <w:r>
-        <w:rPr/>
+        <w:rPr>
+          <w:i w:val="false"/>
+          <w:iCs w:val="false"/>
+        </w:rPr>
       </w:r>
     </w:p>
     <w:p>
@@ -4416,7 +4504,10 @@
         </w:rPr>
       </w:pPr>
       <w:r>
-        <w:rPr/>
+        <w:rPr>
+          <w:i w:val="false"/>
+          <w:iCs w:val="false"/>
+        </w:rPr>
       </w:r>
     </w:p>
     <w:p>
@@ -4442,7 +4533,10 @@
         </w:rPr>
       </w:pPr>
       <w:r>
-        <w:rPr/>
+        <w:rPr>
+          <w:i w:val="false"/>
+          <w:iCs w:val="false"/>
+        </w:rPr>
       </w:r>
     </w:p>
     <w:p>
@@ -4773,21 +4867,7 @@
           <w:i w:val="false"/>
           <w:iCs w:val="false"/>
         </w:rPr>
-        <w:t>He leapt forward, stabbing at where her shoulder had been. A</w:t>
-      </w:r>
-      <w:r>
-        <w:rPr>
-          <w:i w:val="false"/>
-          <w:iCs w:val="false"/>
-        </w:rPr>
-        <w:t>n</w:t>
-      </w:r>
-      <w:r>
-        <w:rPr>
-          <w:i w:val="false"/>
-          <w:iCs w:val="false"/>
-        </w:rPr>
-        <w:t xml:space="preserve"> instant of realization registered that he had probably been going for the weak spot under her armpit, where most armor had a weak spot. No matter.</w:t>
+        <w:t>He leapt forward, stabbing at where her shoulder had been. An instant of realization registered that he had probably been going for the weak spot under her armpit, where most armor had a weak spot. No matter.</w:t>
       </w:r>
     </w:p>
     <w:p>
@@ -5382,6 +5462,1271 @@
           <w:iCs w:val="false"/>
         </w:rPr>
         <w:t>A soft fizzling came from his hand as it was obliterated from his wound. However, the wound did not heal. The void did not heal. It only erased. He cleaned his sword and sheathed it.</w:t>
+      </w:r>
+    </w:p>
+    <w:p>
+      <w:pPr>
+        <w:pStyle w:val="Normal"/>
+        <w:rPr>
+          <w:i w:val="false"/>
+          <w:i w:val="false"/>
+          <w:iCs w:val="false"/>
+        </w:rPr>
+      </w:pPr>
+      <w:r>
+        <w:rPr>
+          <w:i w:val="false"/>
+          <w:iCs w:val="false"/>
+        </w:rPr>
+      </w:r>
+    </w:p>
+    <w:p>
+      <w:pPr>
+        <w:pStyle w:val="Normal"/>
+        <w:rPr>
+          <w:i w:val="false"/>
+          <w:i w:val="false"/>
+          <w:iCs w:val="false"/>
+        </w:rPr>
+      </w:pPr>
+      <w:r>
+        <w:rPr>
+          <w:i w:val="false"/>
+          <w:iCs w:val="false"/>
+        </w:rPr>
+        <w:t>“</w:t>
+      </w:r>
+      <w:r>
+        <w:rPr>
+          <w:i w:val="false"/>
+          <w:iCs w:val="false"/>
+        </w:rPr>
+        <w:t>Well. You certainly didn't waste any time, did you?</w:t>
+      </w:r>
+      <w:r>
+        <w:rPr>
+          <w:i w:val="false"/>
+          <w:iCs w:val="false"/>
+        </w:rPr>
+        <w:t xml:space="preserve">” </w:t>
+      </w:r>
+      <w:r>
+        <w:rPr>
+          <w:i w:val="false"/>
+          <w:iCs w:val="false"/>
+        </w:rPr>
+        <w:t>Meridia said, eying the bodies around Haverson.</w:t>
+      </w:r>
+    </w:p>
+    <w:p>
+      <w:pPr>
+        <w:pStyle w:val="Normal"/>
+        <w:rPr>
+          <w:i w:val="false"/>
+          <w:i w:val="false"/>
+          <w:iCs w:val="false"/>
+        </w:rPr>
+      </w:pPr>
+      <w:r>
+        <w:rPr>
+          <w:i w:val="false"/>
+          <w:iCs w:val="false"/>
+        </w:rPr>
+      </w:r>
+    </w:p>
+    <w:p>
+      <w:pPr>
+        <w:pStyle w:val="Normal"/>
+        <w:rPr>
+          <w:i w:val="false"/>
+          <w:i w:val="false"/>
+          <w:iCs w:val="false"/>
+        </w:rPr>
+      </w:pPr>
+      <w:r>
+        <w:rPr>
+          <w:i w:val="false"/>
+          <w:iCs w:val="false"/>
+        </w:rPr>
+        <w:t>He said nothing, but knelt to go through their belongings. He emerged with a piece of parchment.</w:t>
+      </w:r>
+    </w:p>
+    <w:p>
+      <w:pPr>
+        <w:pStyle w:val="Normal"/>
+        <w:rPr>
+          <w:i w:val="false"/>
+          <w:i w:val="false"/>
+          <w:iCs w:val="false"/>
+        </w:rPr>
+      </w:pPr>
+      <w:r>
+        <w:rPr>
+          <w:i w:val="false"/>
+          <w:iCs w:val="false"/>
+        </w:rPr>
+      </w:r>
+    </w:p>
+    <w:p>
+      <w:pPr>
+        <w:pStyle w:val="Normal"/>
+        <w:rPr>
+          <w:i w:val="false"/>
+          <w:i w:val="false"/>
+          <w:iCs w:val="false"/>
+        </w:rPr>
+      </w:pPr>
+      <w:r>
+        <w:rPr>
+          <w:i w:val="false"/>
+          <w:iCs w:val="false"/>
+        </w:rPr>
+        <w:t>“</w:t>
+      </w:r>
+      <w:r>
+        <w:rPr>
+          <w:i w:val="false"/>
+          <w:iCs w:val="false"/>
+        </w:rPr>
+        <w:t>Orders.” He said, waving the paper at her. “Quite interesting no?”</w:t>
+      </w:r>
+    </w:p>
+    <w:p>
+      <w:pPr>
+        <w:pStyle w:val="Normal"/>
+        <w:rPr>
+          <w:i w:val="false"/>
+          <w:i w:val="false"/>
+          <w:iCs w:val="false"/>
+        </w:rPr>
+      </w:pPr>
+      <w:r>
+        <w:rPr>
+          <w:i w:val="false"/>
+          <w:iCs w:val="false"/>
+        </w:rPr>
+      </w:r>
+    </w:p>
+    <w:p>
+      <w:pPr>
+        <w:pStyle w:val="Normal"/>
+        <w:rPr>
+          <w:i w:val="false"/>
+          <w:i w:val="false"/>
+          <w:iCs w:val="false"/>
+        </w:rPr>
+      </w:pPr>
+      <w:r>
+        <w:rPr>
+          <w:i w:val="false"/>
+          <w:iCs w:val="false"/>
+        </w:rPr>
+        <w:t>“</w:t>
+      </w:r>
+      <w:r>
+        <w:rPr>
+          <w:i w:val="false"/>
+          <w:iCs w:val="false"/>
+        </w:rPr>
+        <w:t>I suppose.” She responded, sheathing her sword. “What do they say? Any indication of who in the south sent these men?”</w:t>
+      </w:r>
+    </w:p>
+    <w:p>
+      <w:pPr>
+        <w:pStyle w:val="Normal"/>
+        <w:rPr>
+          <w:i w:val="false"/>
+          <w:i w:val="false"/>
+          <w:iCs w:val="false"/>
+        </w:rPr>
+      </w:pPr>
+      <w:r>
+        <w:rPr>
+          <w:i w:val="false"/>
+          <w:iCs w:val="false"/>
+        </w:rPr>
+      </w:r>
+    </w:p>
+    <w:p>
+      <w:pPr>
+        <w:pStyle w:val="Normal"/>
+        <w:rPr>
+          <w:i w:val="false"/>
+          <w:i w:val="false"/>
+          <w:iCs w:val="false"/>
+        </w:rPr>
+      </w:pPr>
+      <w:r>
+        <w:rPr>
+          <w:i w:val="false"/>
+          <w:iCs w:val="false"/>
+        </w:rPr>
+        <w:t>Haverson took another look at the papers and shook his head. “Its encoded. I will have to bring it to someone who knows how to decipher it.”</w:t>
+      </w:r>
+    </w:p>
+    <w:p>
+      <w:pPr>
+        <w:pStyle w:val="Normal"/>
+        <w:rPr>
+          <w:i w:val="false"/>
+          <w:i w:val="false"/>
+          <w:iCs w:val="false"/>
+        </w:rPr>
+      </w:pPr>
+      <w:r>
+        <w:rPr>
+          <w:i w:val="false"/>
+          <w:iCs w:val="false"/>
+        </w:rPr>
+      </w:r>
+    </w:p>
+    <w:p>
+      <w:pPr>
+        <w:pStyle w:val="Normal"/>
+        <w:rPr>
+          <w:i w:val="false"/>
+          <w:i w:val="false"/>
+          <w:iCs w:val="false"/>
+        </w:rPr>
+      </w:pPr>
+      <w:r>
+        <w:rPr>
+          <w:i w:val="false"/>
+          <w:iCs w:val="false"/>
+        </w:rPr>
+        <w:t xml:space="preserve">She nodded. </w:t>
+      </w:r>
+    </w:p>
+    <w:p>
+      <w:pPr>
+        <w:pStyle w:val="Normal"/>
+        <w:rPr>
+          <w:i w:val="false"/>
+          <w:i w:val="false"/>
+          <w:iCs w:val="false"/>
+        </w:rPr>
+      </w:pPr>
+      <w:r>
+        <w:rPr>
+          <w:i w:val="false"/>
+          <w:iCs w:val="false"/>
+        </w:rPr>
+      </w:r>
+    </w:p>
+    <w:p>
+      <w:pPr>
+        <w:pStyle w:val="Normal"/>
+        <w:rPr>
+          <w:i w:val="false"/>
+          <w:i w:val="false"/>
+          <w:iCs w:val="false"/>
+        </w:rPr>
+      </w:pPr>
+      <w:r>
+        <w:rPr>
+          <w:i w:val="false"/>
+          <w:iCs w:val="false"/>
+        </w:rPr>
+        <w:t>Searcher peered at the bodies and shook his head. “If they would only be reasonable… If it were information they wanted I could just explain about memories.”</w:t>
+      </w:r>
+    </w:p>
+    <w:p>
+      <w:pPr>
+        <w:pStyle w:val="Normal"/>
+        <w:rPr>
+          <w:i w:val="false"/>
+          <w:i w:val="false"/>
+          <w:iCs w:val="false"/>
+        </w:rPr>
+      </w:pPr>
+      <w:r>
+        <w:rPr>
+          <w:i w:val="false"/>
+          <w:iCs w:val="false"/>
+        </w:rPr>
+      </w:r>
+    </w:p>
+    <w:p>
+      <w:pPr>
+        <w:pStyle w:val="Normal"/>
+        <w:rPr>
+          <w:i w:val="false"/>
+          <w:i w:val="false"/>
+          <w:iCs w:val="false"/>
+        </w:rPr>
+      </w:pPr>
+      <w:r>
+        <w:rPr>
+          <w:i w:val="false"/>
+          <w:iCs w:val="false"/>
+        </w:rPr>
+        <w:t>“</w:t>
+      </w:r>
+      <w:r>
+        <w:rPr>
+          <w:i w:val="false"/>
+          <w:iCs w:val="false"/>
+        </w:rPr>
+        <w:t>I doubt they would believe you.” Meridia said, as she and Haverson dumped the corpses in the trees. “Anyways, it wouldn't be good to give them anything,even if you could. They're Southerners after all.”</w:t>
+      </w:r>
+    </w:p>
+    <w:p>
+      <w:pPr>
+        <w:pStyle w:val="Normal"/>
+        <w:rPr>
+          <w:i w:val="false"/>
+          <w:i w:val="false"/>
+          <w:iCs w:val="false"/>
+        </w:rPr>
+      </w:pPr>
+      <w:r>
+        <w:rPr>
+          <w:i w:val="false"/>
+          <w:iCs w:val="false"/>
+        </w:rPr>
+      </w:r>
+    </w:p>
+    <w:p>
+      <w:pPr>
+        <w:pStyle w:val="Normal"/>
+        <w:rPr>
+          <w:i w:val="false"/>
+          <w:i w:val="false"/>
+          <w:iCs w:val="false"/>
+        </w:rPr>
+      </w:pPr>
+      <w:r>
+        <w:rPr>
+          <w:i w:val="false"/>
+          <w:iCs w:val="false"/>
+        </w:rPr>
+        <w:t>Searcher, turned to them as they now walked back to their campsite, scowling as he did so. “I hold no allegiance to your country. Nor any country at that.”</w:t>
+      </w:r>
+    </w:p>
+    <w:p>
+      <w:pPr>
+        <w:pStyle w:val="Normal"/>
+        <w:rPr>
+          <w:i w:val="false"/>
+          <w:i w:val="false"/>
+          <w:iCs w:val="false"/>
+        </w:rPr>
+      </w:pPr>
+      <w:r>
+        <w:rPr>
+          <w:i w:val="false"/>
+          <w:iCs w:val="false"/>
+        </w:rPr>
+      </w:r>
+    </w:p>
+    <w:p>
+      <w:pPr>
+        <w:pStyle w:val="Normal"/>
+        <w:rPr>
+          <w:i w:val="false"/>
+          <w:i w:val="false"/>
+          <w:iCs w:val="false"/>
+        </w:rPr>
+      </w:pPr>
+      <w:r>
+        <w:rPr>
+          <w:i w:val="false"/>
+          <w:iCs w:val="false"/>
+        </w:rPr>
+        <w:t>“</w:t>
+      </w:r>
+      <w:r>
+        <w:rPr>
+          <w:i w:val="false"/>
+          <w:iCs w:val="false"/>
+        </w:rPr>
+        <w:t xml:space="preserve">You don't consider yourself a Northerner?” Meridia asked, her foot displacing a large puddle. </w:t>
+      </w:r>
+    </w:p>
+    <w:p>
+      <w:pPr>
+        <w:pStyle w:val="Normal"/>
+        <w:rPr>
+          <w:i w:val="false"/>
+          <w:i w:val="false"/>
+          <w:iCs w:val="false"/>
+        </w:rPr>
+      </w:pPr>
+      <w:r>
+        <w:rPr>
+          <w:i w:val="false"/>
+          <w:iCs w:val="false"/>
+        </w:rPr>
+      </w:r>
+    </w:p>
+    <w:p>
+      <w:pPr>
+        <w:pStyle w:val="Normal"/>
+        <w:rPr>
+          <w:i w:val="false"/>
+          <w:i w:val="false"/>
+          <w:iCs w:val="false"/>
+        </w:rPr>
+      </w:pPr>
+      <w:r>
+        <w:rPr>
+          <w:i w:val="false"/>
+          <w:iCs w:val="false"/>
+        </w:rPr>
+        <w:t>“</w:t>
+      </w:r>
+      <w:r>
+        <w:rPr>
+          <w:i w:val="false"/>
+          <w:iCs w:val="false"/>
+        </w:rPr>
+        <w:t>Not in the slightest. I was, after all, alive before this nation even existed. It seems a bit silly to say I'm on one side or another. However, it seems that as long as I am in this country, these damn men are going to follow me. If I am cursed to wander for eternity, I would rather do it free of molestation.”</w:t>
+      </w:r>
+    </w:p>
+    <w:p>
+      <w:pPr>
+        <w:pStyle w:val="Normal"/>
+        <w:rPr>
+          <w:i w:val="false"/>
+          <w:i w:val="false"/>
+          <w:iCs w:val="false"/>
+        </w:rPr>
+      </w:pPr>
+      <w:r>
+        <w:rPr>
+          <w:i w:val="false"/>
+          <w:iCs w:val="false"/>
+        </w:rPr>
+      </w:r>
+    </w:p>
+    <w:p>
+      <w:pPr>
+        <w:pStyle w:val="Normal"/>
+        <w:rPr>
+          <w:i w:val="false"/>
+          <w:i w:val="false"/>
+          <w:iCs w:val="false"/>
+        </w:rPr>
+      </w:pPr>
+      <w:r>
+        <w:rPr>
+          <w:i w:val="false"/>
+          <w:iCs w:val="false"/>
+        </w:rPr>
+        <w:t>“</w:t>
+      </w:r>
+      <w:r>
+        <w:rPr>
+          <w:i w:val="false"/>
+          <w:iCs w:val="false"/>
+        </w:rPr>
+        <w:t>So you will work with us? Frankly, if I explain things to the Commander, we can have a group of men protect you at all times.” Meridia said.</w:t>
+      </w:r>
+    </w:p>
+    <w:p>
+      <w:pPr>
+        <w:pStyle w:val="Normal"/>
+        <w:rPr>
+          <w:i w:val="false"/>
+          <w:i w:val="false"/>
+          <w:iCs w:val="false"/>
+        </w:rPr>
+      </w:pPr>
+      <w:r>
+        <w:rPr>
+          <w:i w:val="false"/>
+          <w:iCs w:val="false"/>
+        </w:rPr>
+      </w:r>
+    </w:p>
+    <w:p>
+      <w:pPr>
+        <w:pStyle w:val="Normal"/>
+        <w:rPr>
+          <w:i w:val="false"/>
+          <w:i w:val="false"/>
+          <w:iCs w:val="false"/>
+        </w:rPr>
+      </w:pPr>
+      <w:r>
+        <w:rPr>
+          <w:i w:val="false"/>
+          <w:iCs w:val="false"/>
+        </w:rPr>
+        <w:t>“</w:t>
+      </w:r>
+      <w:r>
+        <w:rPr>
+          <w:i w:val="false"/>
+          <w:iCs w:val="false"/>
+        </w:rPr>
+        <w:t>You misunderstand. I am leaving these lands.” Searcher said. “I suppose I have walked its length at least ten times and beside that lighthouse, nothing seemed especially… interesting.”</w:t>
+      </w:r>
+    </w:p>
+    <w:p>
+      <w:pPr>
+        <w:pStyle w:val="Normal"/>
+        <w:rPr>
+          <w:i w:val="false"/>
+          <w:i w:val="false"/>
+          <w:iCs w:val="false"/>
+        </w:rPr>
+      </w:pPr>
+      <w:r>
+        <w:rPr>
+          <w:i w:val="false"/>
+          <w:iCs w:val="false"/>
+        </w:rPr>
+      </w:r>
+    </w:p>
+    <w:p>
+      <w:pPr>
+        <w:pStyle w:val="Normal"/>
+        <w:rPr>
+          <w:i w:val="false"/>
+          <w:i w:val="false"/>
+          <w:iCs w:val="false"/>
+        </w:rPr>
+      </w:pPr>
+      <w:r>
+        <w:rPr>
+          <w:i w:val="false"/>
+          <w:iCs w:val="false"/>
+        </w:rPr>
+        <w:t>“</w:t>
+      </w:r>
+      <w:r>
+        <w:rPr>
+          <w:i w:val="false"/>
+          <w:iCs w:val="false"/>
+        </w:rPr>
+        <w:t>So you are leaving?” Haverson asked.</w:t>
+      </w:r>
+    </w:p>
+    <w:p>
+      <w:pPr>
+        <w:pStyle w:val="Normal"/>
+        <w:rPr>
+          <w:i w:val="false"/>
+          <w:i w:val="false"/>
+          <w:iCs w:val="false"/>
+        </w:rPr>
+      </w:pPr>
+      <w:r>
+        <w:rPr>
+          <w:i w:val="false"/>
+          <w:iCs w:val="false"/>
+        </w:rPr>
+      </w:r>
+    </w:p>
+    <w:p>
+      <w:pPr>
+        <w:pStyle w:val="Normal"/>
+        <w:rPr>
+          <w:i w:val="false"/>
+          <w:i w:val="false"/>
+          <w:iCs w:val="false"/>
+        </w:rPr>
+      </w:pPr>
+      <w:r>
+        <w:rPr>
+          <w:i w:val="false"/>
+          <w:iCs w:val="false"/>
+        </w:rPr>
+        <w:t>“</w:t>
+      </w:r>
+      <w:r>
+        <w:rPr>
+          <w:i w:val="false"/>
+          <w:iCs w:val="false"/>
+        </w:rPr>
+        <w:t>Yes. If I am allowed to.” Searcher responded.</w:t>
+      </w:r>
+    </w:p>
+    <w:p>
+      <w:pPr>
+        <w:pStyle w:val="Normal"/>
+        <w:rPr>
+          <w:i w:val="false"/>
+          <w:i w:val="false"/>
+          <w:iCs w:val="false"/>
+        </w:rPr>
+      </w:pPr>
+      <w:r>
+        <w:rPr>
+          <w:i w:val="false"/>
+          <w:iCs w:val="false"/>
+        </w:rPr>
+      </w:r>
+    </w:p>
+    <w:p>
+      <w:pPr>
+        <w:pStyle w:val="Normal"/>
+        <w:rPr>
+          <w:i w:val="false"/>
+          <w:i w:val="false"/>
+          <w:iCs w:val="false"/>
+        </w:rPr>
+      </w:pPr>
+      <w:r>
+        <w:rPr>
+          <w:i w:val="false"/>
+          <w:iCs w:val="false"/>
+        </w:rPr>
+        <w:t>“</w:t>
+      </w:r>
+      <w:r>
+        <w:rPr>
+          <w:i w:val="false"/>
+          <w:iCs w:val="false"/>
+        </w:rPr>
+        <w:t xml:space="preserve">We will not stop you, and it seems as if the military cares or knows not of your fate.” Haverson said. </w:t>
+      </w:r>
+    </w:p>
+    <w:p>
+      <w:pPr>
+        <w:pStyle w:val="Normal"/>
+        <w:rPr>
+          <w:i w:val="false"/>
+          <w:i w:val="false"/>
+          <w:iCs w:val="false"/>
+        </w:rPr>
+      </w:pPr>
+      <w:r>
+        <w:rPr>
+          <w:i w:val="false"/>
+          <w:iCs w:val="false"/>
+        </w:rPr>
+      </w:r>
+    </w:p>
+    <w:p>
+      <w:pPr>
+        <w:pStyle w:val="Normal"/>
+        <w:rPr>
+          <w:i w:val="false"/>
+          <w:i w:val="false"/>
+          <w:iCs w:val="false"/>
+        </w:rPr>
+      </w:pPr>
+      <w:r>
+        <w:rPr>
+          <w:i w:val="false"/>
+          <w:iCs w:val="false"/>
+        </w:rPr>
+        <w:t>“</w:t>
+      </w:r>
+      <w:r>
+        <w:rPr>
+          <w:i w:val="false"/>
+          <w:iCs w:val="false"/>
+        </w:rPr>
+        <w:t>Where will you go?” Meridia asked. They approached the camp.</w:t>
+      </w:r>
+    </w:p>
+    <w:p>
+      <w:pPr>
+        <w:pStyle w:val="Normal"/>
+        <w:rPr>
+          <w:i w:val="false"/>
+          <w:i w:val="false"/>
+          <w:iCs w:val="false"/>
+        </w:rPr>
+      </w:pPr>
+      <w:r>
+        <w:rPr>
+          <w:i w:val="false"/>
+          <w:iCs w:val="false"/>
+        </w:rPr>
+      </w:r>
+    </w:p>
+    <w:p>
+      <w:pPr>
+        <w:pStyle w:val="Normal"/>
+        <w:rPr>
+          <w:i w:val="false"/>
+          <w:i w:val="false"/>
+          <w:iCs w:val="false"/>
+        </w:rPr>
+      </w:pPr>
+      <w:r>
+        <w:rPr>
+          <w:i w:val="false"/>
+          <w:iCs w:val="false"/>
+        </w:rPr>
+        <w:t>“</w:t>
+      </w:r>
+      <w:r>
+        <w:rPr>
+          <w:i w:val="false"/>
+          <w:iCs w:val="false"/>
+        </w:rPr>
+        <w:t>The east. The desert there is still scarred by the Fall. But more importantly, Aumnum-Ra resides there. He is the only person who might be as old as I.”</w:t>
+      </w:r>
+    </w:p>
+    <w:p>
+      <w:pPr>
+        <w:pStyle w:val="Normal"/>
+        <w:rPr>
+          <w:i w:val="false"/>
+          <w:i w:val="false"/>
+          <w:iCs w:val="false"/>
+        </w:rPr>
+      </w:pPr>
+      <w:r>
+        <w:rPr>
+          <w:i w:val="false"/>
+          <w:iCs w:val="false"/>
+        </w:rPr>
+      </w:r>
+    </w:p>
+    <w:p>
+      <w:pPr>
+        <w:pStyle w:val="Normal"/>
+        <w:rPr>
+          <w:i w:val="false"/>
+          <w:i w:val="false"/>
+          <w:iCs w:val="false"/>
+        </w:rPr>
+      </w:pPr>
+      <w:r>
+        <w:rPr>
+          <w:i w:val="false"/>
+          <w:iCs w:val="false"/>
+        </w:rPr>
+        <w:t>“</w:t>
+      </w:r>
+      <w:r>
+        <w:rPr>
+          <w:i w:val="false"/>
+          <w:iCs w:val="false"/>
+        </w:rPr>
+        <w:t>The king of the Elves? They say he is immortal and worshiped like a god by his people.”</w:t>
+      </w:r>
+    </w:p>
+    <w:p>
+      <w:pPr>
+        <w:pStyle w:val="Normal"/>
+        <w:rPr>
+          <w:i w:val="false"/>
+          <w:i w:val="false"/>
+          <w:iCs w:val="false"/>
+        </w:rPr>
+      </w:pPr>
+      <w:r>
+        <w:rPr>
+          <w:i w:val="false"/>
+          <w:iCs w:val="false"/>
+        </w:rPr>
+      </w:r>
+    </w:p>
+    <w:p>
+      <w:pPr>
+        <w:pStyle w:val="Normal"/>
+        <w:rPr>
+          <w:i w:val="false"/>
+          <w:i w:val="false"/>
+          <w:iCs w:val="false"/>
+        </w:rPr>
+      </w:pPr>
+      <w:r>
+        <w:rPr>
+          <w:i w:val="false"/>
+          <w:iCs w:val="false"/>
+        </w:rPr>
+        <w:t>“</w:t>
+      </w:r>
+      <w:r>
+        <w:rPr>
+          <w:i w:val="false"/>
+          <w:iCs w:val="false"/>
+        </w:rPr>
+        <w:t>Indeed. I wonder if he would hear me out? It is quite possible he would not help a human. Although, I can only guess I am a human… Certainly not an elf...</w:t>
+      </w:r>
+      <w:r>
+        <w:rPr>
+          <w:i w:val="false"/>
+          <w:iCs w:val="false"/>
+        </w:rPr>
+        <w:t>”</w:t>
+      </w:r>
+    </w:p>
+    <w:p>
+      <w:pPr>
+        <w:pStyle w:val="Normal"/>
+        <w:rPr>
+          <w:i w:val="false"/>
+          <w:i w:val="false"/>
+          <w:iCs w:val="false"/>
+        </w:rPr>
+      </w:pPr>
+      <w:r>
+        <w:rPr>
+          <w:i w:val="false"/>
+          <w:iCs w:val="false"/>
+        </w:rPr>
+      </w:r>
+    </w:p>
+    <w:p>
+      <w:pPr>
+        <w:pStyle w:val="Normal"/>
+        <w:rPr>
+          <w:i w:val="false"/>
+          <w:i w:val="false"/>
+          <w:iCs w:val="false"/>
+        </w:rPr>
+      </w:pPr>
+      <w:r>
+        <w:rPr>
+          <w:i w:val="false"/>
+          <w:iCs w:val="false"/>
+        </w:rPr>
+        <w:t>Haverson nodded as Searcher trailed off. Meridia and Searcher sat by the fire, which still burned.</w:t>
+      </w:r>
+    </w:p>
+    <w:p>
+      <w:pPr>
+        <w:pStyle w:val="Normal"/>
+        <w:rPr>
+          <w:i w:val="false"/>
+          <w:i w:val="false"/>
+          <w:iCs w:val="false"/>
+        </w:rPr>
+      </w:pPr>
+      <w:r>
+        <w:rPr>
+          <w:i w:val="false"/>
+          <w:iCs w:val="false"/>
+        </w:rPr>
+      </w:r>
+    </w:p>
+    <w:p>
+      <w:pPr>
+        <w:pStyle w:val="Normal"/>
+        <w:rPr>
+          <w:i w:val="false"/>
+          <w:i w:val="false"/>
+          <w:iCs w:val="false"/>
+        </w:rPr>
+      </w:pPr>
+      <w:r>
+        <w:rPr>
+          <w:i w:val="false"/>
+          <w:iCs w:val="false"/>
+        </w:rPr>
+        <w:t>“</w:t>
+      </w:r>
+      <w:r>
+        <w:rPr>
+          <w:i w:val="false"/>
+          <w:iCs w:val="false"/>
+        </w:rPr>
+        <w:t xml:space="preserve">And what will you do, Haverson?” Meridia asked. </w:t>
+      </w:r>
+    </w:p>
+    <w:p>
+      <w:pPr>
+        <w:pStyle w:val="Normal"/>
+        <w:rPr>
+          <w:i w:val="false"/>
+          <w:i w:val="false"/>
+          <w:iCs w:val="false"/>
+        </w:rPr>
+      </w:pPr>
+      <w:r>
+        <w:rPr>
+          <w:i w:val="false"/>
+          <w:iCs w:val="false"/>
+        </w:rPr>
+      </w:r>
+    </w:p>
+    <w:p>
+      <w:pPr>
+        <w:pStyle w:val="Normal"/>
+        <w:rPr>
+          <w:i w:val="false"/>
+          <w:i w:val="false"/>
+          <w:iCs w:val="false"/>
+        </w:rPr>
+      </w:pPr>
+      <w:r>
+        <w:rPr>
+          <w:i w:val="false"/>
+          <w:iCs w:val="false"/>
+        </w:rPr>
+        <w:t>“</w:t>
+      </w:r>
+      <w:r>
+        <w:rPr>
+          <w:i w:val="false"/>
+          <w:iCs w:val="false"/>
+        </w:rPr>
+        <w:t>I have orders: Westfield, same as you.</w:t>
+      </w:r>
+      <w:r>
+        <w:rPr>
+          <w:i w:val="false"/>
+          <w:iCs w:val="false"/>
+        </w:rPr>
+        <w:t xml:space="preserve">” </w:t>
+      </w:r>
+      <w:r>
+        <w:rPr>
+          <w:i w:val="false"/>
+          <w:iCs w:val="false"/>
+        </w:rPr>
+        <w:t>He said simply. “With perhaps a small stop at the southern capital beforehand.”</w:t>
+      </w:r>
+    </w:p>
+    <w:p>
+      <w:pPr>
+        <w:pStyle w:val="Normal"/>
+        <w:rPr>
+          <w:i w:val="false"/>
+          <w:i w:val="false"/>
+          <w:iCs w:val="false"/>
+        </w:rPr>
+      </w:pPr>
+      <w:r>
+        <w:rPr>
+          <w:i w:val="false"/>
+          <w:iCs w:val="false"/>
+        </w:rPr>
+      </w:r>
+    </w:p>
+    <w:p>
+      <w:pPr>
+        <w:pStyle w:val="Normal"/>
+        <w:rPr>
+          <w:i w:val="false"/>
+          <w:i w:val="false"/>
+          <w:iCs w:val="false"/>
+        </w:rPr>
+      </w:pPr>
+      <w:r>
+        <w:rPr>
+          <w:i w:val="false"/>
+          <w:iCs w:val="false"/>
+        </w:rPr>
+        <w:t>“</w:t>
+      </w:r>
+      <w:r>
+        <w:rPr>
+          <w:i w:val="false"/>
+          <w:iCs w:val="false"/>
+        </w:rPr>
+        <w:t>The capital...</w:t>
+      </w:r>
+      <w:r>
+        <w:rPr>
+          <w:i w:val="false"/>
+          <w:iCs w:val="false"/>
+        </w:rPr>
+        <w:t xml:space="preserve">” </w:t>
+      </w:r>
+      <w:r>
+        <w:rPr>
+          <w:i w:val="false"/>
+          <w:iCs w:val="false"/>
+        </w:rPr>
+        <w:t>Meridia repeated, turning the word around in her mind. “Then its revenge for you, all the way?”</w:t>
+      </w:r>
+    </w:p>
+    <w:p>
+      <w:pPr>
+        <w:pStyle w:val="Normal"/>
+        <w:rPr>
+          <w:i w:val="false"/>
+          <w:i w:val="false"/>
+          <w:iCs w:val="false"/>
+        </w:rPr>
+      </w:pPr>
+      <w:r>
+        <w:rPr>
+          <w:i w:val="false"/>
+          <w:iCs w:val="false"/>
+        </w:rPr>
+      </w:r>
+    </w:p>
+    <w:p>
+      <w:pPr>
+        <w:pStyle w:val="Normal"/>
+        <w:rPr>
+          <w:i w:val="false"/>
+          <w:i w:val="false"/>
+          <w:iCs w:val="false"/>
+        </w:rPr>
+      </w:pPr>
+      <w:r>
+        <w:rPr>
+          <w:i w:val="false"/>
+          <w:iCs w:val="false"/>
+        </w:rPr>
+        <w:t>“</w:t>
+      </w:r>
+      <w:r>
+        <w:rPr>
+          <w:i w:val="false"/>
+          <w:iCs w:val="false"/>
+        </w:rPr>
+        <w:t>All the way to the top. I will show them the same horror they showed us. I will bury them as I was forced to bury our friends. When you next hear of me, Searcher, it will be as a killer.</w:t>
+      </w:r>
+      <w:r>
+        <w:rPr>
+          <w:i w:val="false"/>
+          <w:iCs w:val="false"/>
+        </w:rPr>
+        <w:t xml:space="preserve">” </w:t>
+      </w:r>
+      <w:r>
+        <w:rPr>
+          <w:i w:val="false"/>
+          <w:iCs w:val="false"/>
+        </w:rPr>
+        <w:t>He said, holding his sword.</w:t>
+      </w:r>
+    </w:p>
+    <w:p>
+      <w:pPr>
+        <w:pStyle w:val="Normal"/>
+        <w:rPr>
+          <w:i w:val="false"/>
+          <w:i w:val="false"/>
+          <w:iCs w:val="false"/>
+        </w:rPr>
+      </w:pPr>
+      <w:r>
+        <w:rPr>
+          <w:i w:val="false"/>
+          <w:iCs w:val="false"/>
+        </w:rPr>
+      </w:r>
+    </w:p>
+    <w:p>
+      <w:pPr>
+        <w:pStyle w:val="Normal"/>
+        <w:rPr>
+          <w:i w:val="false"/>
+          <w:i w:val="false"/>
+          <w:iCs w:val="false"/>
+        </w:rPr>
+      </w:pPr>
+      <w:r>
+        <w:rPr>
+          <w:i w:val="false"/>
+          <w:iCs w:val="false"/>
+        </w:rPr>
+        <w:t>“</w:t>
+      </w:r>
+      <w:r>
+        <w:rPr>
+          <w:i w:val="false"/>
+          <w:iCs w:val="false"/>
+        </w:rPr>
+        <w:t>I will find those responsible for that catastrophe. And just as that light seared our eyes, I will bring onto them the darkest night: the void inescapable.</w:t>
+      </w:r>
+      <w:r>
+        <w:rPr>
+          <w:i w:val="false"/>
+          <w:iCs w:val="false"/>
+        </w:rPr>
+        <w:t>”</w:t>
+      </w:r>
+    </w:p>
+    <w:p>
+      <w:pPr>
+        <w:pStyle w:val="Normal"/>
+        <w:rPr>
+          <w:i w:val="false"/>
+          <w:i w:val="false"/>
+          <w:iCs w:val="false"/>
+        </w:rPr>
+      </w:pPr>
+      <w:r>
+        <w:rPr>
+          <w:i w:val="false"/>
+          <w:iCs w:val="false"/>
+        </w:rPr>
+      </w:r>
+    </w:p>
+    <w:p>
+      <w:pPr>
+        <w:pStyle w:val="Normal"/>
+        <w:rPr>
+          <w:i w:val="false"/>
+          <w:i w:val="false"/>
+          <w:iCs w:val="false"/>
+        </w:rPr>
+      </w:pPr>
+      <w:r>
+        <w:rPr>
+          <w:i w:val="false"/>
+          <w:iCs w:val="false"/>
+        </w:rPr>
+        <w:t>“</w:t>
+      </w:r>
+      <w:r>
+        <w:rPr>
+          <w:i w:val="false"/>
+          <w:iCs w:val="false"/>
+        </w:rPr>
+        <w:t>I suppose there's no turning you from that path?</w:t>
+      </w:r>
+      <w:r>
+        <w:rPr>
+          <w:i w:val="false"/>
+          <w:iCs w:val="false"/>
+        </w:rPr>
+        <w:t xml:space="preserve">” </w:t>
+      </w:r>
+      <w:r>
+        <w:rPr>
+          <w:i w:val="false"/>
+          <w:iCs w:val="false"/>
+        </w:rPr>
+        <w:t>Searcher asked, frowning. “Had I known you would take all that anger and combine it with his teachings… you do realize that is the very opposite of his philosophy? How did you convince him to ever teach you?”</w:t>
+      </w:r>
+    </w:p>
+    <w:p>
+      <w:pPr>
+        <w:pStyle w:val="Normal"/>
+        <w:rPr>
+          <w:i w:val="false"/>
+          <w:i w:val="false"/>
+          <w:iCs w:val="false"/>
+        </w:rPr>
+      </w:pPr>
+      <w:r>
+        <w:rPr>
+          <w:i w:val="false"/>
+          <w:iCs w:val="false"/>
+        </w:rPr>
+      </w:r>
+    </w:p>
+    <w:p>
+      <w:pPr>
+        <w:pStyle w:val="Normal"/>
+        <w:rPr>
+          <w:i w:val="false"/>
+          <w:i w:val="false"/>
+          <w:iCs w:val="false"/>
+        </w:rPr>
+      </w:pPr>
+      <w:r>
+        <w:rPr>
+          <w:i w:val="false"/>
+          <w:iCs w:val="false"/>
+        </w:rPr>
+        <w:t>“</w:t>
+      </w:r>
+      <w:r>
+        <w:rPr>
+          <w:i w:val="false"/>
+          <w:iCs w:val="false"/>
+        </w:rPr>
+        <w:t>I was a good student. I do not believe he ever had anyone so willing to part with their past.</w:t>
+      </w:r>
+      <w:r>
+        <w:rPr>
+          <w:i w:val="false"/>
+          <w:iCs w:val="false"/>
+        </w:rPr>
+        <w:t xml:space="preserve">” </w:t>
+      </w:r>
+      <w:r>
+        <w:rPr>
+          <w:i w:val="false"/>
+          <w:iCs w:val="false"/>
+        </w:rPr>
+        <w:t>Haverson said simply. “I am not going to kill for myself. That part of me is gone. But I can still kill for others, like you and Germain; the ones who are still alive yet have to live with that terror.”</w:t>
+      </w:r>
+    </w:p>
+    <w:p>
+      <w:pPr>
+        <w:pStyle w:val="Normal"/>
+        <w:rPr>
+          <w:i w:val="false"/>
+          <w:i w:val="false"/>
+          <w:iCs w:val="false"/>
+        </w:rPr>
+      </w:pPr>
+      <w:r>
+        <w:rPr>
+          <w:i w:val="false"/>
+          <w:iCs w:val="false"/>
+        </w:rPr>
+      </w:r>
+    </w:p>
+    <w:p>
+      <w:pPr>
+        <w:pStyle w:val="Normal"/>
+        <w:rPr>
+          <w:i w:val="false"/>
+          <w:i w:val="false"/>
+          <w:iCs w:val="false"/>
+        </w:rPr>
+      </w:pPr>
+      <w:r>
+        <w:rPr>
+          <w:i w:val="false"/>
+          <w:iCs w:val="false"/>
+        </w:rPr>
+        <w:t>Searcher shook his head. “You may achieve your goal with that power you have found, but you will never come to understand yourself. I am positive you will grow to regret your actions. It is a shame someone like you would willingly, knowingly follow such a path.”</w:t>
+      </w:r>
+    </w:p>
+    <w:p>
+      <w:pPr>
+        <w:pStyle w:val="Normal"/>
+        <w:rPr>
+          <w:i w:val="false"/>
+          <w:i w:val="false"/>
+          <w:iCs w:val="false"/>
+        </w:rPr>
+      </w:pPr>
+      <w:r>
+        <w:rPr>
+          <w:i w:val="false"/>
+          <w:iCs w:val="false"/>
+        </w:rPr>
+      </w:r>
+    </w:p>
+    <w:p>
+      <w:pPr>
+        <w:pStyle w:val="Normal"/>
+        <w:rPr>
+          <w:i w:val="false"/>
+          <w:i w:val="false"/>
+          <w:iCs w:val="false"/>
+        </w:rPr>
+      </w:pPr>
+      <w:r>
+        <w:rPr>
+          <w:i w:val="false"/>
+          <w:iCs w:val="false"/>
+        </w:rPr>
+        <w:t>“</w:t>
+      </w:r>
+      <w:r>
+        <w:rPr>
+          <w:i w:val="false"/>
+          <w:iCs w:val="false"/>
+        </w:rPr>
+        <w:t>I do not doubt that I will achieve my goal.” Haverson said. “Yet also, I do not doubt that it will hurt me in the end.” He said, head lowering.</w:t>
+      </w:r>
+    </w:p>
+    <w:p>
+      <w:pPr>
+        <w:pStyle w:val="Normal"/>
+        <w:rPr>
+          <w:i w:val="false"/>
+          <w:i w:val="false"/>
+          <w:iCs w:val="false"/>
+        </w:rPr>
+      </w:pPr>
+      <w:r>
+        <w:rPr>
+          <w:i w:val="false"/>
+          <w:iCs w:val="false"/>
+        </w:rPr>
       </w:r>
     </w:p>
     <w:p>

</xml_diff>